<commit_message>
Documentación, avance del capitulo 3
</commit_message>
<xml_diff>
--- a/Documentación/Documentación.docx
+++ b/Documentación/Documentación.docx
@@ -6392,6 +6392,7 @@
     </w:p>
     <w:p>
       <w:pPr>
+        <w:jc w:val="both"/>
         <w:rPr>
           <w:lang w:val="es-ES_tradnl"/>
         </w:rPr>
@@ -6400,6 +6401,7 @@
     <w:p>
       <w:pPr>
         <w:pStyle w:val="Ttulo2"/>
+        <w:jc w:val="both"/>
         <w:rPr>
           <w:rFonts w:ascii="Calibri" w:hAnsi="Calibri" w:cs="Calibri"/>
           <w:b/>
@@ -6427,6 +6429,7 @@
     </w:p>
     <w:p>
       <w:pPr>
+        <w:jc w:val="both"/>
         <w:rPr>
           <w:lang w:val="es-ES_tradnl"/>
         </w:rPr>
@@ -6434,22 +6437,1139 @@
     </w:p>
     <w:p>
       <w:pPr>
-        <w:ind w:left="708"/>
-      </w:pPr>
+        <w:jc w:val="both"/>
+      </w:pPr>
+      <w:r>
+        <w:t xml:space="preserve">La arquitectura general de </w:t>
+      </w:r>
       <w:proofErr w:type="spellStart"/>
       <w:r>
-        <w:t>Jsncjdbcn</w:t>
+        <w:t>Musicfy</w:t>
       </w:r>
       <w:proofErr w:type="spellEnd"/>
-    </w:p>
-    <w:p>
+      <w:r>
+        <w:t xml:space="preserve"> se basa en un modelo </w:t>
+      </w:r>
+      <w:r>
+        <w:rPr>
+          <w:b/>
+          <w:bCs/>
+        </w:rPr>
+        <w:t>cliente-servidor</w:t>
+      </w:r>
+      <w:r>
+        <w:t xml:space="preserve"> dividido en tres capas principales: </w:t>
+      </w:r>
       <w:proofErr w:type="spellStart"/>
       <w:r>
-        <w:t>Ckmdcskm</w:t>
+        <w:rPr>
+          <w:b/>
+          <w:bCs/>
+        </w:rPr>
+        <w:t>Frontend</w:t>
       </w:r>
       <w:proofErr w:type="spellEnd"/>
-    </w:p>
-    <w:p/>
+      <w:r>
+        <w:t xml:space="preserve">, </w:t>
+      </w:r>
+      <w:proofErr w:type="spellStart"/>
+      <w:r>
+        <w:rPr>
+          <w:b/>
+          <w:bCs/>
+        </w:rPr>
+        <w:t>Backend</w:t>
+      </w:r>
+      <w:proofErr w:type="spellEnd"/>
+      <w:r>
+        <w:t xml:space="preserve"> y </w:t>
+      </w:r>
+      <w:r>
+        <w:rPr>
+          <w:b/>
+          <w:bCs/>
+        </w:rPr>
+        <w:t>Base de Datos</w:t>
+      </w:r>
+      <w:r>
+        <w:t>. Esta estructura permite separar responsabilidades, facilitar el mantenimiento y asegurar la escalabilidad del sistema a medida que se añadan nuevas funcionalidades como autenticación, roles, historial de reproducción o estadísticas avanzadas.</w:t>
+      </w:r>
+    </w:p>
+    <w:p>
+      <w:pPr>
+        <w:jc w:val="both"/>
+      </w:pPr>
+    </w:p>
+    <w:p>
+      <w:pPr>
+        <w:jc w:val="both"/>
+        <w:rPr>
+          <w:b/>
+          <w:bCs/>
+          <w:u w:val="single"/>
+        </w:rPr>
+      </w:pPr>
+      <w:r>
+        <w:rPr>
+          <w:b/>
+          <w:bCs/>
+          <w:u w:val="single"/>
+        </w:rPr>
+        <w:t>3.1.</w:t>
+      </w:r>
+      <w:r>
+        <w:rPr>
+          <w:b/>
+          <w:bCs/>
+          <w:u w:val="single"/>
+        </w:rPr>
+        <w:t>1 Capa Cliente (</w:t>
+      </w:r>
+      <w:proofErr w:type="spellStart"/>
+      <w:r>
+        <w:rPr>
+          <w:b/>
+          <w:bCs/>
+          <w:u w:val="single"/>
+        </w:rPr>
+        <w:t>Frontend</w:t>
+      </w:r>
+      <w:proofErr w:type="spellEnd"/>
+      <w:r>
+        <w:rPr>
+          <w:b/>
+          <w:bCs/>
+          <w:u w:val="single"/>
+        </w:rPr>
+        <w:t>)</w:t>
+      </w:r>
+      <w:r>
+        <w:rPr>
+          <w:b/>
+          <w:bCs/>
+          <w:u w:val="single"/>
+        </w:rPr>
+        <w:t>:</w:t>
+      </w:r>
+    </w:p>
+    <w:p>
+      <w:pPr>
+        <w:jc w:val="both"/>
+      </w:pPr>
+      <w:r>
+        <w:t xml:space="preserve">El </w:t>
+      </w:r>
+      <w:proofErr w:type="spellStart"/>
+      <w:r>
+        <w:t>frontend</w:t>
+      </w:r>
+      <w:proofErr w:type="spellEnd"/>
+      <w:r>
+        <w:t xml:space="preserve"> está desarrollado con </w:t>
+      </w:r>
+      <w:r>
+        <w:rPr>
+          <w:b/>
+          <w:bCs/>
+        </w:rPr>
+        <w:t xml:space="preserve">HTML5, CSS3 y JavaScript </w:t>
+      </w:r>
+      <w:proofErr w:type="spellStart"/>
+      <w:r>
+        <w:rPr>
+          <w:b/>
+          <w:bCs/>
+        </w:rPr>
+        <w:t>vanilla</w:t>
+      </w:r>
+      <w:proofErr w:type="spellEnd"/>
+      <w:r>
+        <w:t xml:space="preserve">, sin </w:t>
+      </w:r>
+      <w:proofErr w:type="spellStart"/>
+      <w:r>
+        <w:t>frameworks</w:t>
+      </w:r>
+      <w:proofErr w:type="spellEnd"/>
+      <w:r>
+        <w:t>, cumpliendo los requisitos del proyecto. Esta capa es responsable de:</w:t>
+      </w:r>
+    </w:p>
+    <w:p>
+      <w:pPr>
+        <w:jc w:val="both"/>
+      </w:pPr>
+    </w:p>
+    <w:p>
+      <w:pPr>
+        <w:numPr>
+          <w:ilvl w:val="0"/>
+          <w:numId w:val="47"/>
+        </w:numPr>
+        <w:jc w:val="both"/>
+      </w:pPr>
+      <w:r>
+        <w:t xml:space="preserve">Renderizar todas las vistas de la aplicación (inicio, búsqueda, </w:t>
+      </w:r>
+      <w:proofErr w:type="spellStart"/>
+      <w:r>
+        <w:t>playlists</w:t>
+      </w:r>
+      <w:proofErr w:type="spellEnd"/>
+      <w:r>
+        <w:t xml:space="preserve">, favoritos, estadísticas, </w:t>
+      </w:r>
+      <w:proofErr w:type="spellStart"/>
+      <w:r>
+        <w:t>login</w:t>
+      </w:r>
+      <w:proofErr w:type="spellEnd"/>
+      <w:r>
+        <w:t>, registro…).</w:t>
+      </w:r>
+    </w:p>
+    <w:p>
+      <w:pPr>
+        <w:numPr>
+          <w:ilvl w:val="0"/>
+          <w:numId w:val="47"/>
+        </w:numPr>
+        <w:jc w:val="both"/>
+      </w:pPr>
+      <w:r>
+        <w:t>Gestionar la interacción del usuario mediante manipulación del DOM.</w:t>
+      </w:r>
+    </w:p>
+    <w:p>
+      <w:pPr>
+        <w:numPr>
+          <w:ilvl w:val="0"/>
+          <w:numId w:val="47"/>
+        </w:numPr>
+        <w:jc w:val="both"/>
+      </w:pPr>
+      <w:r>
+        <w:t>Controlar el reproductor de audio HTML5 (</w:t>
+      </w:r>
+      <w:proofErr w:type="spellStart"/>
+      <w:r>
+        <w:t>play</w:t>
+      </w:r>
+      <w:proofErr w:type="spellEnd"/>
+      <w:r>
+        <w:t>, pause, siguiente, anterior, barra de progreso, volumen).</w:t>
+      </w:r>
+    </w:p>
+    <w:p>
+      <w:pPr>
+        <w:numPr>
+          <w:ilvl w:val="0"/>
+          <w:numId w:val="47"/>
+        </w:numPr>
+        <w:jc w:val="both"/>
+      </w:pPr>
+      <w:r>
+        <w:t xml:space="preserve">Enviar peticiones al </w:t>
+      </w:r>
+      <w:proofErr w:type="spellStart"/>
+      <w:r>
+        <w:t>backend</w:t>
+      </w:r>
+      <w:proofErr w:type="spellEnd"/>
+      <w:r>
+        <w:t xml:space="preserve"> mediante </w:t>
+      </w:r>
+      <w:proofErr w:type="spellStart"/>
+      <w:r>
+        <w:t>fetch</w:t>
+      </w:r>
+      <w:proofErr w:type="spellEnd"/>
+      <w:r>
+        <w:t>() para operaciones como:</w:t>
+      </w:r>
+    </w:p>
+    <w:p>
+      <w:pPr>
+        <w:numPr>
+          <w:ilvl w:val="1"/>
+          <w:numId w:val="47"/>
+        </w:numPr>
+        <w:jc w:val="both"/>
+      </w:pPr>
+      <w:r>
+        <w:t xml:space="preserve">Crear </w:t>
+      </w:r>
+      <w:proofErr w:type="spellStart"/>
+      <w:r>
+        <w:t>playlists</w:t>
+      </w:r>
+      <w:proofErr w:type="spellEnd"/>
+    </w:p>
+    <w:p>
+      <w:pPr>
+        <w:numPr>
+          <w:ilvl w:val="1"/>
+          <w:numId w:val="47"/>
+        </w:numPr>
+        <w:jc w:val="both"/>
+      </w:pPr>
+      <w:r>
+        <w:t>Añadir/eliminar canciones</w:t>
+      </w:r>
+    </w:p>
+    <w:p>
+      <w:pPr>
+        <w:numPr>
+          <w:ilvl w:val="1"/>
+          <w:numId w:val="47"/>
+        </w:numPr>
+        <w:jc w:val="both"/>
+      </w:pPr>
+      <w:r>
+        <w:t>Marcar favoritos</w:t>
+      </w:r>
+    </w:p>
+    <w:p>
+      <w:pPr>
+        <w:numPr>
+          <w:ilvl w:val="1"/>
+          <w:numId w:val="47"/>
+        </w:numPr>
+        <w:jc w:val="both"/>
+      </w:pPr>
+      <w:r>
+        <w:t>Registrar reproducciones</w:t>
+      </w:r>
+    </w:p>
+    <w:p>
+      <w:pPr>
+        <w:numPr>
+          <w:ilvl w:val="1"/>
+          <w:numId w:val="47"/>
+        </w:numPr>
+        <w:jc w:val="both"/>
+      </w:pPr>
+      <w:r>
+        <w:lastRenderedPageBreak/>
+        <w:t>Iniciar sesión o registrarse</w:t>
+      </w:r>
+    </w:p>
+    <w:p>
+      <w:pPr>
+        <w:numPr>
+          <w:ilvl w:val="0"/>
+          <w:numId w:val="47"/>
+        </w:numPr>
+        <w:jc w:val="both"/>
+      </w:pPr>
+      <w:r>
+        <w:t xml:space="preserve">Mostrar </w:t>
+      </w:r>
+      <w:proofErr w:type="spellStart"/>
+      <w:r>
+        <w:t>feedback</w:t>
+      </w:r>
+      <w:proofErr w:type="spellEnd"/>
+      <w:r>
+        <w:t xml:space="preserve"> visual inmediato (errores, cargas, acciones completadas).</w:t>
+      </w:r>
+    </w:p>
+    <w:p>
+      <w:pPr>
+        <w:numPr>
+          <w:ilvl w:val="0"/>
+          <w:numId w:val="47"/>
+        </w:numPr>
+        <w:jc w:val="both"/>
+      </w:pPr>
+      <w:r>
+        <w:t xml:space="preserve">Adaptarse a móviles, </w:t>
+      </w:r>
+      <w:proofErr w:type="spellStart"/>
+      <w:r>
+        <w:t>tablets</w:t>
+      </w:r>
+      <w:proofErr w:type="spellEnd"/>
+      <w:r>
+        <w:t xml:space="preserve"> y escritorio mediante diseño responsive.</w:t>
+      </w:r>
+    </w:p>
+    <w:p>
+      <w:pPr>
+        <w:jc w:val="both"/>
+      </w:pPr>
+    </w:p>
+    <w:p>
+      <w:pPr>
+        <w:jc w:val="both"/>
+      </w:pPr>
+      <w:r>
+        <w:t xml:space="preserve">El </w:t>
+      </w:r>
+      <w:proofErr w:type="spellStart"/>
+      <w:r>
+        <w:t>frontend</w:t>
+      </w:r>
+      <w:proofErr w:type="spellEnd"/>
+      <w:r>
+        <w:t xml:space="preserve"> actúa como consumidor de la API PHP, sin acceso directo a la base de datos.</w:t>
+      </w:r>
+    </w:p>
+    <w:p>
+      <w:pPr>
+        <w:jc w:val="both"/>
+      </w:pPr>
+    </w:p>
+    <w:p>
+      <w:pPr>
+        <w:jc w:val="both"/>
+        <w:rPr>
+          <w:b/>
+          <w:bCs/>
+          <w:u w:val="single"/>
+        </w:rPr>
+      </w:pPr>
+      <w:r>
+        <w:rPr>
+          <w:b/>
+          <w:bCs/>
+          <w:u w:val="single"/>
+        </w:rPr>
+        <w:t>3.1.</w:t>
+      </w:r>
+      <w:r>
+        <w:rPr>
+          <w:b/>
+          <w:bCs/>
+          <w:u w:val="single"/>
+        </w:rPr>
+        <w:t>2 Capa Servidor (</w:t>
+      </w:r>
+      <w:proofErr w:type="spellStart"/>
+      <w:r>
+        <w:rPr>
+          <w:b/>
+          <w:bCs/>
+          <w:u w:val="single"/>
+        </w:rPr>
+        <w:t>Backend</w:t>
+      </w:r>
+      <w:proofErr w:type="spellEnd"/>
+      <w:r>
+        <w:rPr>
+          <w:b/>
+          <w:bCs/>
+          <w:u w:val="single"/>
+        </w:rPr>
+        <w:t xml:space="preserve"> en PHP)</w:t>
+      </w:r>
+    </w:p>
+    <w:p>
+      <w:pPr>
+        <w:jc w:val="both"/>
+      </w:pPr>
+      <w:r>
+        <w:t xml:space="preserve">El </w:t>
+      </w:r>
+      <w:proofErr w:type="spellStart"/>
+      <w:r>
+        <w:t>backend</w:t>
+      </w:r>
+      <w:proofErr w:type="spellEnd"/>
+      <w:r>
+        <w:t xml:space="preserve"> está implementado en </w:t>
+      </w:r>
+      <w:r>
+        <w:rPr>
+          <w:b/>
+          <w:bCs/>
+        </w:rPr>
+        <w:t>PHP</w:t>
+      </w:r>
+      <w:r>
+        <w:t>, organizado en módulos independientes que gestionan cada funcionalidad. Esta capa se encarga de:</w:t>
+      </w:r>
+    </w:p>
+    <w:p>
+      <w:pPr>
+        <w:jc w:val="both"/>
+      </w:pPr>
+    </w:p>
+    <w:p>
+      <w:pPr>
+        <w:jc w:val="both"/>
+        <w:rPr>
+          <w:b/>
+          <w:bCs/>
+        </w:rPr>
+      </w:pPr>
+      <w:r>
+        <w:rPr>
+          <w:b/>
+          <w:bCs/>
+        </w:rPr>
+        <w:t>Lógica de negocio</w:t>
+      </w:r>
+    </w:p>
+    <w:p>
+      <w:pPr>
+        <w:numPr>
+          <w:ilvl w:val="0"/>
+          <w:numId w:val="48"/>
+        </w:numPr>
+        <w:jc w:val="both"/>
+      </w:pPr>
+      <w:r>
+        <w:t xml:space="preserve">CRUD completo de </w:t>
+      </w:r>
+      <w:proofErr w:type="spellStart"/>
+      <w:r>
+        <w:t>playlists</w:t>
+      </w:r>
+      <w:proofErr w:type="spellEnd"/>
+      <w:r>
+        <w:t xml:space="preserve"> (crear, leer, actualizar, eliminar).</w:t>
+      </w:r>
+    </w:p>
+    <w:p>
+      <w:pPr>
+        <w:numPr>
+          <w:ilvl w:val="0"/>
+          <w:numId w:val="48"/>
+        </w:numPr>
+        <w:jc w:val="both"/>
+      </w:pPr>
+      <w:r>
+        <w:t>Gestión del catálogo musical (importación, edición, eliminación).</w:t>
+      </w:r>
+    </w:p>
+    <w:p>
+      <w:pPr>
+        <w:numPr>
+          <w:ilvl w:val="0"/>
+          <w:numId w:val="48"/>
+        </w:numPr>
+        <w:jc w:val="both"/>
+      </w:pPr>
+      <w:r>
+        <w:t>Sistema de favoritos por usuario.</w:t>
+      </w:r>
+    </w:p>
+    <w:p>
+      <w:pPr>
+        <w:numPr>
+          <w:ilvl w:val="0"/>
+          <w:numId w:val="48"/>
+        </w:numPr>
+        <w:jc w:val="both"/>
+      </w:pPr>
+      <w:r>
+        <w:t xml:space="preserve">Registro e inicio de sesión (con contraseñas </w:t>
+      </w:r>
+      <w:proofErr w:type="spellStart"/>
+      <w:r>
+        <w:t>hasheadas</w:t>
+      </w:r>
+      <w:proofErr w:type="spellEnd"/>
+      <w:r>
+        <w:t>).</w:t>
+      </w:r>
+    </w:p>
+    <w:p>
+      <w:pPr>
+        <w:numPr>
+          <w:ilvl w:val="0"/>
+          <w:numId w:val="48"/>
+        </w:numPr>
+        <w:jc w:val="both"/>
+      </w:pPr>
+      <w:r>
+        <w:t>Control de roles (</w:t>
+      </w:r>
+      <w:proofErr w:type="spellStart"/>
+      <w:r>
+        <w:t>Admin</w:t>
+      </w:r>
+      <w:proofErr w:type="spellEnd"/>
+      <w:r>
+        <w:t xml:space="preserve"> / </w:t>
+      </w:r>
+      <w:proofErr w:type="spellStart"/>
+      <w:r>
+        <w:t>User</w:t>
+      </w:r>
+      <w:proofErr w:type="spellEnd"/>
+      <w:r>
+        <w:t>).</w:t>
+      </w:r>
+    </w:p>
+    <w:p>
+      <w:pPr>
+        <w:numPr>
+          <w:ilvl w:val="0"/>
+          <w:numId w:val="48"/>
+        </w:numPr>
+        <w:jc w:val="both"/>
+      </w:pPr>
+      <w:r>
+        <w:t>Historial de reproducción.</w:t>
+      </w:r>
+    </w:p>
+    <w:p>
+      <w:pPr>
+        <w:numPr>
+          <w:ilvl w:val="0"/>
+          <w:numId w:val="48"/>
+        </w:numPr>
+        <w:jc w:val="both"/>
+      </w:pPr>
+      <w:r>
+        <w:t>Generación de estadísticas personales y globales.</w:t>
+      </w:r>
+    </w:p>
+    <w:p>
+      <w:pPr>
+        <w:numPr>
+          <w:ilvl w:val="0"/>
+          <w:numId w:val="48"/>
+        </w:numPr>
+        <w:jc w:val="both"/>
+      </w:pPr>
+      <w:r>
+        <w:t>Filtrado y búsqueda avanzada de canciones.</w:t>
+      </w:r>
+    </w:p>
+    <w:p>
+      <w:pPr>
+        <w:jc w:val="both"/>
+      </w:pPr>
+    </w:p>
+    <w:p>
+      <w:pPr>
+        <w:jc w:val="both"/>
+        <w:rPr>
+          <w:b/>
+          <w:bCs/>
+        </w:rPr>
+      </w:pPr>
+      <w:r>
+        <w:rPr>
+          <w:b/>
+          <w:bCs/>
+        </w:rPr>
+        <w:t>Comunicación con el cliente</w:t>
+      </w:r>
+    </w:p>
+    <w:p>
+      <w:pPr>
+        <w:numPr>
+          <w:ilvl w:val="0"/>
+          <w:numId w:val="49"/>
+        </w:numPr>
+        <w:jc w:val="both"/>
+      </w:pPr>
+      <w:r>
+        <w:t>Responder a peticiones AJAX en formato JSON.</w:t>
+      </w:r>
+    </w:p>
+    <w:p>
+      <w:pPr>
+        <w:numPr>
+          <w:ilvl w:val="0"/>
+          <w:numId w:val="49"/>
+        </w:numPr>
+        <w:jc w:val="both"/>
+      </w:pPr>
+      <w:r>
+        <w:t>Renderizar páginas dinámicas mediante PHP cuando sea necesario.</w:t>
+      </w:r>
+    </w:p>
+    <w:p>
+      <w:pPr>
+        <w:jc w:val="both"/>
+      </w:pPr>
+    </w:p>
+    <w:p>
+      <w:pPr>
+        <w:jc w:val="both"/>
+        <w:rPr>
+          <w:b/>
+          <w:bCs/>
+        </w:rPr>
+      </w:pPr>
+      <w:r>
+        <w:rPr>
+          <w:b/>
+          <w:bCs/>
+        </w:rPr>
+        <w:t>Seguridad</w:t>
+      </w:r>
+    </w:p>
+    <w:p>
+      <w:pPr>
+        <w:numPr>
+          <w:ilvl w:val="0"/>
+          <w:numId w:val="50"/>
+        </w:numPr>
+        <w:jc w:val="both"/>
+      </w:pPr>
+      <w:r>
+        <w:t xml:space="preserve">Uso de consultas preparadas para evitar SQL </w:t>
+      </w:r>
+      <w:proofErr w:type="spellStart"/>
+      <w:r>
+        <w:t>Injection</w:t>
+      </w:r>
+      <w:proofErr w:type="spellEnd"/>
+      <w:r>
+        <w:t>.</w:t>
+      </w:r>
+    </w:p>
+    <w:p>
+      <w:pPr>
+        <w:numPr>
+          <w:ilvl w:val="0"/>
+          <w:numId w:val="50"/>
+        </w:numPr>
+        <w:jc w:val="both"/>
+      </w:pPr>
+      <w:r>
+        <w:t>Gestión de sesiones seguras.</w:t>
+      </w:r>
+    </w:p>
+    <w:p>
+      <w:pPr>
+        <w:numPr>
+          <w:ilvl w:val="0"/>
+          <w:numId w:val="50"/>
+        </w:numPr>
+        <w:jc w:val="both"/>
+      </w:pPr>
+      <w:r>
+        <w:t>Control de acceso según rol del usuario.</w:t>
+      </w:r>
+    </w:p>
+    <w:p>
+      <w:pPr>
+        <w:jc w:val="both"/>
+      </w:pPr>
+    </w:p>
+    <w:p>
+      <w:pPr>
+        <w:jc w:val="both"/>
+      </w:pPr>
+      <w:r>
+        <w:t xml:space="preserve">El </w:t>
+      </w:r>
+      <w:proofErr w:type="spellStart"/>
+      <w:r>
+        <w:t>backend</w:t>
+      </w:r>
+      <w:proofErr w:type="spellEnd"/>
+      <w:r>
+        <w:t xml:space="preserve"> actúa como intermediario entre el cliente y la base de datos, aplicando todas las reglas de negocio.</w:t>
+      </w:r>
+    </w:p>
+    <w:p>
+      <w:pPr>
+        <w:jc w:val="both"/>
+      </w:pPr>
+    </w:p>
+    <w:p>
+      <w:pPr>
+        <w:jc w:val="both"/>
+        <w:rPr>
+          <w:b/>
+          <w:bCs/>
+          <w:u w:val="single"/>
+        </w:rPr>
+      </w:pPr>
+      <w:r>
+        <w:rPr>
+          <w:b/>
+          <w:bCs/>
+          <w:u w:val="single"/>
+        </w:rPr>
+        <w:t>3.</w:t>
+      </w:r>
+      <w:r>
+        <w:rPr>
+          <w:b/>
+          <w:bCs/>
+          <w:u w:val="single"/>
+        </w:rPr>
+        <w:t>1.3</w:t>
+      </w:r>
+      <w:r>
+        <w:rPr>
+          <w:b/>
+          <w:bCs/>
+          <w:u w:val="single"/>
+        </w:rPr>
+        <w:t xml:space="preserve"> Capa de Datos (Base de Datos MySQL)</w:t>
+      </w:r>
+    </w:p>
+    <w:p>
+      <w:pPr>
+        <w:jc w:val="both"/>
+      </w:pPr>
+      <w:r>
+        <w:t>La base de datos almacena toda la información persistente del sistema. Está compuesta por tablas diseñadas para cubrir todos los requisitos del proyecto:</w:t>
+      </w:r>
+    </w:p>
+    <w:p>
+      <w:pPr>
+        <w:jc w:val="both"/>
+      </w:pPr>
+    </w:p>
+    <w:p>
+      <w:pPr>
+        <w:numPr>
+          <w:ilvl w:val="0"/>
+          <w:numId w:val="51"/>
+        </w:numPr>
+        <w:jc w:val="both"/>
+      </w:pPr>
+      <w:proofErr w:type="spellStart"/>
+      <w:r>
+        <w:rPr>
+          <w:b/>
+          <w:bCs/>
+        </w:rPr>
+        <w:t>users</w:t>
+      </w:r>
+      <w:proofErr w:type="spellEnd"/>
+      <w:r>
+        <w:t xml:space="preserve"> → credenciales, roles, email, nombre</w:t>
+      </w:r>
+    </w:p>
+    <w:p>
+      <w:pPr>
+        <w:numPr>
+          <w:ilvl w:val="0"/>
+          <w:numId w:val="51"/>
+        </w:numPr>
+        <w:jc w:val="both"/>
+      </w:pPr>
+      <w:proofErr w:type="spellStart"/>
+      <w:r>
+        <w:rPr>
+          <w:b/>
+          <w:bCs/>
+        </w:rPr>
+        <w:t>songs</w:t>
+      </w:r>
+      <w:proofErr w:type="spellEnd"/>
+      <w:r>
+        <w:t xml:space="preserve"> → catálogo musical completo con metadatos</w:t>
+      </w:r>
+    </w:p>
+    <w:p>
+      <w:pPr>
+        <w:numPr>
+          <w:ilvl w:val="0"/>
+          <w:numId w:val="51"/>
+        </w:numPr>
+        <w:jc w:val="both"/>
+      </w:pPr>
+      <w:proofErr w:type="spellStart"/>
+      <w:r>
+        <w:rPr>
+          <w:b/>
+          <w:bCs/>
+        </w:rPr>
+        <w:t>playlists</w:t>
+      </w:r>
+      <w:proofErr w:type="spellEnd"/>
+      <w:r>
+        <w:t xml:space="preserve"> → información de cada </w:t>
+      </w:r>
+      <w:proofErr w:type="spellStart"/>
+      <w:r>
+        <w:t>playlist</w:t>
+      </w:r>
+      <w:proofErr w:type="spellEnd"/>
+    </w:p>
+    <w:p>
+      <w:pPr>
+        <w:numPr>
+          <w:ilvl w:val="0"/>
+          <w:numId w:val="51"/>
+        </w:numPr>
+        <w:jc w:val="both"/>
+      </w:pPr>
+      <w:proofErr w:type="spellStart"/>
+      <w:r>
+        <w:rPr>
+          <w:b/>
+          <w:bCs/>
+        </w:rPr>
+        <w:t>playlist_songs</w:t>
+      </w:r>
+      <w:proofErr w:type="spellEnd"/>
+      <w:r>
+        <w:t xml:space="preserve"> → relación N:N entre </w:t>
+      </w:r>
+      <w:proofErr w:type="spellStart"/>
+      <w:r>
+        <w:t>playlists</w:t>
+      </w:r>
+      <w:proofErr w:type="spellEnd"/>
+      <w:r>
+        <w:t xml:space="preserve"> y canciones</w:t>
+      </w:r>
+    </w:p>
+    <w:p>
+      <w:pPr>
+        <w:numPr>
+          <w:ilvl w:val="0"/>
+          <w:numId w:val="51"/>
+        </w:numPr>
+        <w:jc w:val="both"/>
+      </w:pPr>
+      <w:r>
+        <w:rPr>
+          <w:b/>
+          <w:bCs/>
+        </w:rPr>
+        <w:t>favorites</w:t>
+      </w:r>
+      <w:r>
+        <w:t xml:space="preserve"> → canciones marcadas como favoritas por cada usuario</w:t>
+      </w:r>
+    </w:p>
+    <w:p>
+      <w:pPr>
+        <w:numPr>
+          <w:ilvl w:val="0"/>
+          <w:numId w:val="51"/>
+        </w:numPr>
+        <w:jc w:val="both"/>
+      </w:pPr>
+      <w:proofErr w:type="spellStart"/>
+      <w:r>
+        <w:rPr>
+          <w:b/>
+          <w:bCs/>
+        </w:rPr>
+        <w:t>history</w:t>
+      </w:r>
+      <w:proofErr w:type="spellEnd"/>
+      <w:r>
+        <w:t xml:space="preserve"> → historial de reproducción</w:t>
+      </w:r>
+    </w:p>
+    <w:p>
+      <w:pPr>
+        <w:numPr>
+          <w:ilvl w:val="0"/>
+          <w:numId w:val="51"/>
+        </w:numPr>
+        <w:jc w:val="both"/>
+      </w:pPr>
+      <w:r>
+        <w:rPr>
+          <w:b/>
+          <w:bCs/>
+        </w:rPr>
+        <w:t>(posibles tablas futuras)</w:t>
+      </w:r>
+      <w:r>
+        <w:t xml:space="preserve"> para exportación, estadísticas avanzadas, etc.</w:t>
+      </w:r>
+    </w:p>
+    <w:p>
+      <w:pPr>
+        <w:jc w:val="both"/>
+      </w:pPr>
+    </w:p>
+    <w:p>
+      <w:pPr>
+        <w:jc w:val="both"/>
+      </w:pPr>
+      <w:r>
+        <w:t xml:space="preserve">La estructura está normalizada y preparada para consultas eficientes, especialmente en búsquedas, estadísticas y gestión de </w:t>
+      </w:r>
+      <w:proofErr w:type="spellStart"/>
+      <w:r>
+        <w:t>playlists</w:t>
+      </w:r>
+      <w:proofErr w:type="spellEnd"/>
+      <w:r>
+        <w:t>.</w:t>
+      </w:r>
+    </w:p>
+    <w:p>
+      <w:pPr>
+        <w:jc w:val="both"/>
+        <w:rPr>
+          <w:b/>
+          <w:bCs/>
+        </w:rPr>
+      </w:pPr>
+    </w:p>
+    <w:p>
+      <w:pPr>
+        <w:jc w:val="both"/>
+        <w:rPr>
+          <w:b/>
+          <w:bCs/>
+        </w:rPr>
+      </w:pPr>
+    </w:p>
+    <w:p>
+      <w:pPr>
+        <w:jc w:val="both"/>
+        <w:rPr>
+          <w:b/>
+          <w:bCs/>
+          <w:u w:val="single"/>
+        </w:rPr>
+      </w:pPr>
+      <w:r>
+        <w:rPr>
+          <w:b/>
+          <w:bCs/>
+          <w:u w:val="single"/>
+        </w:rPr>
+        <w:lastRenderedPageBreak/>
+        <w:t>3.1.</w:t>
+      </w:r>
+      <w:r>
+        <w:rPr>
+          <w:b/>
+          <w:bCs/>
+          <w:u w:val="single"/>
+        </w:rPr>
+        <w:t>4 Flujo de Comunicación</w:t>
+      </w:r>
+    </w:p>
+    <w:p>
+      <w:pPr>
+        <w:numPr>
+          <w:ilvl w:val="0"/>
+          <w:numId w:val="52"/>
+        </w:numPr>
+        <w:jc w:val="both"/>
+      </w:pPr>
+      <w:r>
+        <w:t xml:space="preserve">El usuario interactúa con la interfaz (por ejemplo, reproduce una canción o crea una </w:t>
+      </w:r>
+      <w:proofErr w:type="spellStart"/>
+      <w:r>
+        <w:t>playlist</w:t>
+      </w:r>
+      <w:proofErr w:type="spellEnd"/>
+      <w:r>
+        <w:t>).</w:t>
+      </w:r>
+    </w:p>
+    <w:p>
+      <w:pPr>
+        <w:numPr>
+          <w:ilvl w:val="0"/>
+          <w:numId w:val="52"/>
+        </w:numPr>
+        <w:jc w:val="both"/>
+      </w:pPr>
+      <w:r>
+        <w:t xml:space="preserve">El </w:t>
+      </w:r>
+      <w:proofErr w:type="spellStart"/>
+      <w:r>
+        <w:t>frontend</w:t>
+      </w:r>
+      <w:proofErr w:type="spellEnd"/>
+      <w:r>
+        <w:t xml:space="preserve"> envía una petición HTTP al </w:t>
+      </w:r>
+      <w:proofErr w:type="spellStart"/>
+      <w:r>
+        <w:t>backend</w:t>
+      </w:r>
+      <w:proofErr w:type="spellEnd"/>
+      <w:r>
+        <w:t xml:space="preserve"> (GET/POST).</w:t>
+      </w:r>
+    </w:p>
+    <w:p>
+      <w:pPr>
+        <w:numPr>
+          <w:ilvl w:val="0"/>
+          <w:numId w:val="52"/>
+        </w:numPr>
+        <w:jc w:val="both"/>
+      </w:pPr>
+      <w:r>
+        <w:t xml:space="preserve">El </w:t>
+      </w:r>
+      <w:proofErr w:type="spellStart"/>
+      <w:r>
+        <w:t>backend</w:t>
+      </w:r>
+      <w:proofErr w:type="spellEnd"/>
+      <w:r>
+        <w:t xml:space="preserve"> procesa la petición, valida permisos y accede a la base de datos.</w:t>
+      </w:r>
+    </w:p>
+    <w:p>
+      <w:pPr>
+        <w:numPr>
+          <w:ilvl w:val="0"/>
+          <w:numId w:val="52"/>
+        </w:numPr>
+        <w:jc w:val="both"/>
+      </w:pPr>
+      <w:r>
+        <w:t xml:space="preserve">El </w:t>
+      </w:r>
+      <w:proofErr w:type="spellStart"/>
+      <w:r>
+        <w:t>backend</w:t>
+      </w:r>
+      <w:proofErr w:type="spellEnd"/>
+      <w:r>
+        <w:t xml:space="preserve"> devuelve una respuesta (HTML o JSON).</w:t>
+      </w:r>
+    </w:p>
+    <w:p>
+      <w:pPr>
+        <w:numPr>
+          <w:ilvl w:val="0"/>
+          <w:numId w:val="52"/>
+        </w:numPr>
+        <w:jc w:val="both"/>
+      </w:pPr>
+      <w:r>
+        <w:t xml:space="preserve">El </w:t>
+      </w:r>
+      <w:proofErr w:type="spellStart"/>
+      <w:r>
+        <w:t>frontend</w:t>
+      </w:r>
+      <w:proofErr w:type="spellEnd"/>
+      <w:r>
+        <w:t xml:space="preserve"> actualiza la interfaz dinámicamente sin recargar la página.</w:t>
+      </w:r>
+    </w:p>
+    <w:p>
+      <w:pPr>
+        <w:jc w:val="both"/>
+      </w:pPr>
+    </w:p>
+    <w:p>
+      <w:pPr>
+        <w:jc w:val="both"/>
+      </w:pPr>
+      <w:r>
+        <w:t>Este flujo permite una experiencia fluida y moderna.</w:t>
+      </w:r>
+    </w:p>
+    <w:p>
+      <w:pPr>
+        <w:jc w:val="both"/>
+      </w:pPr>
+    </w:p>
     <w:p>
       <w:pPr>
         <w:pStyle w:val="Ttulo2"/>
@@ -6609,7 +7729,6 @@
           <w:szCs w:val="28"/>
           <w:u w:val="single"/>
         </w:rPr>
-        <w:lastRenderedPageBreak/>
         <w:t>4.1 Frontend</w:t>
       </w:r>
       <w:bookmarkEnd w:id="32"/>
@@ -6919,22 +8038,117 @@
     </w:p>
     <w:p>
       <w:pPr>
-        <w:ind w:left="708"/>
-      </w:pPr>
+        <w:jc w:val="both"/>
+      </w:pPr>
+      <w:r>
+        <w:t xml:space="preserve">El desarrollo de </w:t>
+      </w:r>
       <w:proofErr w:type="spellStart"/>
       <w:r>
-        <w:t>Jsncjdbcn</w:t>
+        <w:t>Musicfy</w:t>
       </w:r>
       <w:proofErr w:type="spellEnd"/>
-    </w:p>
-    <w:p>
+      <w:r>
+        <w:t xml:space="preserve"> ha permitido integrar de forma coherente todos los elementos fundamentales de una aplicación web moderna: una interfaz responsive y dinámica, un </w:t>
+      </w:r>
       <w:proofErr w:type="spellStart"/>
       <w:r>
-        <w:t>Ckmdcskm</w:t>
+        <w:t>backend</w:t>
       </w:r>
       <w:proofErr w:type="spellEnd"/>
-    </w:p>
-    <w:p/>
+      <w:r>
+        <w:t xml:space="preserve"> modular en PHP, una base de datos bien estructurada y un reproductor de audio completamente funcional. </w:t>
+      </w:r>
+    </w:p>
+    <w:p>
+      <w:pPr>
+        <w:jc w:val="both"/>
+      </w:pPr>
+    </w:p>
+    <w:p>
+      <w:pPr>
+        <w:jc w:val="both"/>
+      </w:pPr>
+      <w:r>
+        <w:t>A lo largo del proyecto se han aplicado principios clave de arquitectura cliente-servidor, manipulación del DOM, diseño centrado en el usuario y gestión eficiente de datos, cumpliendo con los objetivos planteados en el enunciado.</w:t>
+      </w:r>
+    </w:p>
+    <w:p>
+      <w:pPr>
+        <w:jc w:val="both"/>
+      </w:pPr>
+    </w:p>
+    <w:p>
+      <w:pPr>
+        <w:jc w:val="both"/>
+      </w:pPr>
+      <w:r>
+        <w:t xml:space="preserve">El sistema implementa funcionalidades esenciales como la gestión de </w:t>
+      </w:r>
+      <w:proofErr w:type="spellStart"/>
+      <w:r>
+        <w:t>playlists</w:t>
+      </w:r>
+      <w:proofErr w:type="spellEnd"/>
+      <w:r>
+        <w:t>, la reproducción continua de canciones, la búsqueda avanzada, el incremento automático de reproducciones.</w:t>
+      </w:r>
+    </w:p>
+    <w:p>
+      <w:pPr>
+        <w:jc w:val="both"/>
+      </w:pPr>
+    </w:p>
+    <w:p>
+      <w:pPr>
+        <w:jc w:val="both"/>
+      </w:pPr>
+      <w:proofErr w:type="spellStart"/>
+      <w:r>
+        <w:t>Musicfy</w:t>
+      </w:r>
+      <w:proofErr w:type="spellEnd"/>
+      <w:r>
+        <w:t xml:space="preserve"> demuestra una comprensión sólida de los conceptos fundamentales del desarrollo web sin </w:t>
+      </w:r>
+      <w:proofErr w:type="spellStart"/>
+      <w:r>
+        <w:t>frameworks</w:t>
+      </w:r>
+      <w:proofErr w:type="spellEnd"/>
+      <w:r>
+        <w:t xml:space="preserve">, así como una correcta separación de responsabilidades entre </w:t>
+      </w:r>
+      <w:proofErr w:type="spellStart"/>
+      <w:r>
+        <w:t>frontend</w:t>
+      </w:r>
+      <w:proofErr w:type="spellEnd"/>
+      <w:r>
+        <w:t xml:space="preserve">, </w:t>
+      </w:r>
+      <w:proofErr w:type="spellStart"/>
+      <w:r>
+        <w:t>backend</w:t>
+      </w:r>
+      <w:proofErr w:type="spellEnd"/>
+      <w:r>
+        <w:t xml:space="preserve"> y base de datos. El resultado es una plataforma funcional, extensible y preparada para evolucionar hacia un sistema completo de gestión musical.</w:t>
+      </w:r>
+    </w:p>
+    <w:p>
+      <w:pPr>
+        <w:jc w:val="both"/>
+      </w:pPr>
+    </w:p>
+    <w:p>
+      <w:pPr>
+        <w:jc w:val="both"/>
+      </w:pPr>
+      <w:r>
+        <w:t>Este proyecto no solo cumple los requisitos académicos, sino que sienta las bases para futuras mejoras y ampliaciones, consolidando una experiencia de usuario fluida y una arquitectura técnica robusta.</w:t>
+      </w:r>
+    </w:p>
     <w:p/>
     <w:p>
       <w:pPr>
@@ -6983,7 +8197,6 @@
           <w:szCs w:val="28"/>
           <w:u w:val="single"/>
         </w:rPr>
-        <w:lastRenderedPageBreak/>
         <w:t xml:space="preserve">7.1 </w:t>
       </w:r>
       <w:proofErr w:type="spellStart"/>
@@ -7028,6 +8241,7 @@
           <w:szCs w:val="28"/>
           <w:u w:val="single"/>
         </w:rPr>
+        <w:lastRenderedPageBreak/>
         <w:t xml:space="preserve">7.2 </w:t>
       </w:r>
       <w:r>
@@ -7638,6 +8852,304 @@
     </w:lvl>
   </w:abstractNum>
   <w:abstractNum w:abstractNumId="2" w15:restartNumberingAfterBreak="0">
+    <w:nsid w:val="07E20746"/>
+    <w:multiLevelType w:val="multilevel"/>
+    <w:tmpl w:val="973C6DC6"/>
+    <w:lvl w:ilvl="0">
+      <w:start w:val="1"/>
+      <w:numFmt w:val="bullet"/>
+      <w:lvlText w:val=""/>
+      <w:lvlJc w:val="left"/>
+      <w:pPr>
+        <w:tabs>
+          <w:tab w:val="num" w:pos="720"/>
+        </w:tabs>
+        <w:ind w:left="720" w:hanging="360"/>
+      </w:pPr>
+      <w:rPr>
+        <w:rFonts w:ascii="Symbol" w:hAnsi="Symbol" w:hint="default"/>
+        <w:sz w:val="20"/>
+      </w:rPr>
+    </w:lvl>
+    <w:lvl w:ilvl="1" w:tentative="1">
+      <w:start w:val="1"/>
+      <w:numFmt w:val="bullet"/>
+      <w:lvlText w:val="o"/>
+      <w:lvlJc w:val="left"/>
+      <w:pPr>
+        <w:tabs>
+          <w:tab w:val="num" w:pos="1440"/>
+        </w:tabs>
+        <w:ind w:left="1440" w:hanging="360"/>
+      </w:pPr>
+      <w:rPr>
+        <w:rFonts w:ascii="Courier New" w:hAnsi="Courier New" w:hint="default"/>
+        <w:sz w:val="20"/>
+      </w:rPr>
+    </w:lvl>
+    <w:lvl w:ilvl="2" w:tentative="1">
+      <w:start w:val="1"/>
+      <w:numFmt w:val="bullet"/>
+      <w:lvlText w:val=""/>
+      <w:lvlJc w:val="left"/>
+      <w:pPr>
+        <w:tabs>
+          <w:tab w:val="num" w:pos="2160"/>
+        </w:tabs>
+        <w:ind w:left="2160" w:hanging="360"/>
+      </w:pPr>
+      <w:rPr>
+        <w:rFonts w:ascii="Wingdings" w:hAnsi="Wingdings" w:hint="default"/>
+        <w:sz w:val="20"/>
+      </w:rPr>
+    </w:lvl>
+    <w:lvl w:ilvl="3" w:tentative="1">
+      <w:start w:val="1"/>
+      <w:numFmt w:val="bullet"/>
+      <w:lvlText w:val=""/>
+      <w:lvlJc w:val="left"/>
+      <w:pPr>
+        <w:tabs>
+          <w:tab w:val="num" w:pos="2880"/>
+        </w:tabs>
+        <w:ind w:left="2880" w:hanging="360"/>
+      </w:pPr>
+      <w:rPr>
+        <w:rFonts w:ascii="Wingdings" w:hAnsi="Wingdings" w:hint="default"/>
+        <w:sz w:val="20"/>
+      </w:rPr>
+    </w:lvl>
+    <w:lvl w:ilvl="4" w:tentative="1">
+      <w:start w:val="1"/>
+      <w:numFmt w:val="bullet"/>
+      <w:lvlText w:val=""/>
+      <w:lvlJc w:val="left"/>
+      <w:pPr>
+        <w:tabs>
+          <w:tab w:val="num" w:pos="3600"/>
+        </w:tabs>
+        <w:ind w:left="3600" w:hanging="360"/>
+      </w:pPr>
+      <w:rPr>
+        <w:rFonts w:ascii="Wingdings" w:hAnsi="Wingdings" w:hint="default"/>
+        <w:sz w:val="20"/>
+      </w:rPr>
+    </w:lvl>
+    <w:lvl w:ilvl="5" w:tentative="1">
+      <w:start w:val="1"/>
+      <w:numFmt w:val="bullet"/>
+      <w:lvlText w:val=""/>
+      <w:lvlJc w:val="left"/>
+      <w:pPr>
+        <w:tabs>
+          <w:tab w:val="num" w:pos="4320"/>
+        </w:tabs>
+        <w:ind w:left="4320" w:hanging="360"/>
+      </w:pPr>
+      <w:rPr>
+        <w:rFonts w:ascii="Wingdings" w:hAnsi="Wingdings" w:hint="default"/>
+        <w:sz w:val="20"/>
+      </w:rPr>
+    </w:lvl>
+    <w:lvl w:ilvl="6" w:tentative="1">
+      <w:start w:val="1"/>
+      <w:numFmt w:val="bullet"/>
+      <w:lvlText w:val=""/>
+      <w:lvlJc w:val="left"/>
+      <w:pPr>
+        <w:tabs>
+          <w:tab w:val="num" w:pos="5040"/>
+        </w:tabs>
+        <w:ind w:left="5040" w:hanging="360"/>
+      </w:pPr>
+      <w:rPr>
+        <w:rFonts w:ascii="Wingdings" w:hAnsi="Wingdings" w:hint="default"/>
+        <w:sz w:val="20"/>
+      </w:rPr>
+    </w:lvl>
+    <w:lvl w:ilvl="7" w:tentative="1">
+      <w:start w:val="1"/>
+      <w:numFmt w:val="bullet"/>
+      <w:lvlText w:val=""/>
+      <w:lvlJc w:val="left"/>
+      <w:pPr>
+        <w:tabs>
+          <w:tab w:val="num" w:pos="5760"/>
+        </w:tabs>
+        <w:ind w:left="5760" w:hanging="360"/>
+      </w:pPr>
+      <w:rPr>
+        <w:rFonts w:ascii="Wingdings" w:hAnsi="Wingdings" w:hint="default"/>
+        <w:sz w:val="20"/>
+      </w:rPr>
+    </w:lvl>
+    <w:lvl w:ilvl="8" w:tentative="1">
+      <w:start w:val="1"/>
+      <w:numFmt w:val="bullet"/>
+      <w:lvlText w:val=""/>
+      <w:lvlJc w:val="left"/>
+      <w:pPr>
+        <w:tabs>
+          <w:tab w:val="num" w:pos="6480"/>
+        </w:tabs>
+        <w:ind w:left="6480" w:hanging="360"/>
+      </w:pPr>
+      <w:rPr>
+        <w:rFonts w:ascii="Wingdings" w:hAnsi="Wingdings" w:hint="default"/>
+        <w:sz w:val="20"/>
+      </w:rPr>
+    </w:lvl>
+  </w:abstractNum>
+  <w:abstractNum w:abstractNumId="3" w15:restartNumberingAfterBreak="0">
+    <w:nsid w:val="0B336475"/>
+    <w:multiLevelType w:val="multilevel"/>
+    <w:tmpl w:val="3080113A"/>
+    <w:lvl w:ilvl="0">
+      <w:start w:val="1"/>
+      <w:numFmt w:val="bullet"/>
+      <w:lvlText w:val=""/>
+      <w:lvlJc w:val="left"/>
+      <w:pPr>
+        <w:tabs>
+          <w:tab w:val="num" w:pos="720"/>
+        </w:tabs>
+        <w:ind w:left="720" w:hanging="360"/>
+      </w:pPr>
+      <w:rPr>
+        <w:rFonts w:ascii="Symbol" w:hAnsi="Symbol" w:hint="default"/>
+        <w:sz w:val="20"/>
+      </w:rPr>
+    </w:lvl>
+    <w:lvl w:ilvl="1" w:tentative="1">
+      <w:start w:val="1"/>
+      <w:numFmt w:val="bullet"/>
+      <w:lvlText w:val="o"/>
+      <w:lvlJc w:val="left"/>
+      <w:pPr>
+        <w:tabs>
+          <w:tab w:val="num" w:pos="1440"/>
+        </w:tabs>
+        <w:ind w:left="1440" w:hanging="360"/>
+      </w:pPr>
+      <w:rPr>
+        <w:rFonts w:ascii="Courier New" w:hAnsi="Courier New" w:hint="default"/>
+        <w:sz w:val="20"/>
+      </w:rPr>
+    </w:lvl>
+    <w:lvl w:ilvl="2" w:tentative="1">
+      <w:start w:val="1"/>
+      <w:numFmt w:val="bullet"/>
+      <w:lvlText w:val=""/>
+      <w:lvlJc w:val="left"/>
+      <w:pPr>
+        <w:tabs>
+          <w:tab w:val="num" w:pos="2160"/>
+        </w:tabs>
+        <w:ind w:left="2160" w:hanging="360"/>
+      </w:pPr>
+      <w:rPr>
+        <w:rFonts w:ascii="Wingdings" w:hAnsi="Wingdings" w:hint="default"/>
+        <w:sz w:val="20"/>
+      </w:rPr>
+    </w:lvl>
+    <w:lvl w:ilvl="3" w:tentative="1">
+      <w:start w:val="1"/>
+      <w:numFmt w:val="bullet"/>
+      <w:lvlText w:val=""/>
+      <w:lvlJc w:val="left"/>
+      <w:pPr>
+        <w:tabs>
+          <w:tab w:val="num" w:pos="2880"/>
+        </w:tabs>
+        <w:ind w:left="2880" w:hanging="360"/>
+      </w:pPr>
+      <w:rPr>
+        <w:rFonts w:ascii="Wingdings" w:hAnsi="Wingdings" w:hint="default"/>
+        <w:sz w:val="20"/>
+      </w:rPr>
+    </w:lvl>
+    <w:lvl w:ilvl="4" w:tentative="1">
+      <w:start w:val="1"/>
+      <w:numFmt w:val="bullet"/>
+      <w:lvlText w:val=""/>
+      <w:lvlJc w:val="left"/>
+      <w:pPr>
+        <w:tabs>
+          <w:tab w:val="num" w:pos="3600"/>
+        </w:tabs>
+        <w:ind w:left="3600" w:hanging="360"/>
+      </w:pPr>
+      <w:rPr>
+        <w:rFonts w:ascii="Wingdings" w:hAnsi="Wingdings" w:hint="default"/>
+        <w:sz w:val="20"/>
+      </w:rPr>
+    </w:lvl>
+    <w:lvl w:ilvl="5" w:tentative="1">
+      <w:start w:val="1"/>
+      <w:numFmt w:val="bullet"/>
+      <w:lvlText w:val=""/>
+      <w:lvlJc w:val="left"/>
+      <w:pPr>
+        <w:tabs>
+          <w:tab w:val="num" w:pos="4320"/>
+        </w:tabs>
+        <w:ind w:left="4320" w:hanging="360"/>
+      </w:pPr>
+      <w:rPr>
+        <w:rFonts w:ascii="Wingdings" w:hAnsi="Wingdings" w:hint="default"/>
+        <w:sz w:val="20"/>
+      </w:rPr>
+    </w:lvl>
+    <w:lvl w:ilvl="6" w:tentative="1">
+      <w:start w:val="1"/>
+      <w:numFmt w:val="bullet"/>
+      <w:lvlText w:val=""/>
+      <w:lvlJc w:val="left"/>
+      <w:pPr>
+        <w:tabs>
+          <w:tab w:val="num" w:pos="5040"/>
+        </w:tabs>
+        <w:ind w:left="5040" w:hanging="360"/>
+      </w:pPr>
+      <w:rPr>
+        <w:rFonts w:ascii="Wingdings" w:hAnsi="Wingdings" w:hint="default"/>
+        <w:sz w:val="20"/>
+      </w:rPr>
+    </w:lvl>
+    <w:lvl w:ilvl="7" w:tentative="1">
+      <w:start w:val="1"/>
+      <w:numFmt w:val="bullet"/>
+      <w:lvlText w:val=""/>
+      <w:lvlJc w:val="left"/>
+      <w:pPr>
+        <w:tabs>
+          <w:tab w:val="num" w:pos="5760"/>
+        </w:tabs>
+        <w:ind w:left="5760" w:hanging="360"/>
+      </w:pPr>
+      <w:rPr>
+        <w:rFonts w:ascii="Wingdings" w:hAnsi="Wingdings" w:hint="default"/>
+        <w:sz w:val="20"/>
+      </w:rPr>
+    </w:lvl>
+    <w:lvl w:ilvl="8" w:tentative="1">
+      <w:start w:val="1"/>
+      <w:numFmt w:val="bullet"/>
+      <w:lvlText w:val=""/>
+      <w:lvlJc w:val="left"/>
+      <w:pPr>
+        <w:tabs>
+          <w:tab w:val="num" w:pos="6480"/>
+        </w:tabs>
+        <w:ind w:left="6480" w:hanging="360"/>
+      </w:pPr>
+      <w:rPr>
+        <w:rFonts w:ascii="Wingdings" w:hAnsi="Wingdings" w:hint="default"/>
+        <w:sz w:val="20"/>
+      </w:rPr>
+    </w:lvl>
+  </w:abstractNum>
+  <w:abstractNum w:abstractNumId="4" w15:restartNumberingAfterBreak="0">
     <w:nsid w:val="0B65657B"/>
     <w:multiLevelType w:val="multilevel"/>
     <w:tmpl w:val="C87A707A"/>
@@ -7786,7 +9298,156 @@
       </w:rPr>
     </w:lvl>
   </w:abstractNum>
-  <w:abstractNum w:abstractNumId="3" w15:restartNumberingAfterBreak="0">
+  <w:abstractNum w:abstractNumId="5" w15:restartNumberingAfterBreak="0">
+    <w:nsid w:val="0D6053EA"/>
+    <w:multiLevelType w:val="multilevel"/>
+    <w:tmpl w:val="10DC3F42"/>
+    <w:lvl w:ilvl="0">
+      <w:start w:val="1"/>
+      <w:numFmt w:val="bullet"/>
+      <w:lvlText w:val=""/>
+      <w:lvlJc w:val="left"/>
+      <w:pPr>
+        <w:tabs>
+          <w:tab w:val="num" w:pos="720"/>
+        </w:tabs>
+        <w:ind w:left="720" w:hanging="360"/>
+      </w:pPr>
+      <w:rPr>
+        <w:rFonts w:ascii="Symbol" w:hAnsi="Symbol" w:hint="default"/>
+        <w:sz w:val="20"/>
+      </w:rPr>
+    </w:lvl>
+    <w:lvl w:ilvl="1" w:tentative="1">
+      <w:start w:val="1"/>
+      <w:numFmt w:val="bullet"/>
+      <w:lvlText w:val="o"/>
+      <w:lvlJc w:val="left"/>
+      <w:pPr>
+        <w:tabs>
+          <w:tab w:val="num" w:pos="1440"/>
+        </w:tabs>
+        <w:ind w:left="1440" w:hanging="360"/>
+      </w:pPr>
+      <w:rPr>
+        <w:rFonts w:ascii="Courier New" w:hAnsi="Courier New" w:hint="default"/>
+        <w:sz w:val="20"/>
+      </w:rPr>
+    </w:lvl>
+    <w:lvl w:ilvl="2" w:tentative="1">
+      <w:start w:val="1"/>
+      <w:numFmt w:val="bullet"/>
+      <w:lvlText w:val=""/>
+      <w:lvlJc w:val="left"/>
+      <w:pPr>
+        <w:tabs>
+          <w:tab w:val="num" w:pos="2160"/>
+        </w:tabs>
+        <w:ind w:left="2160" w:hanging="360"/>
+      </w:pPr>
+      <w:rPr>
+        <w:rFonts w:ascii="Wingdings" w:hAnsi="Wingdings" w:hint="default"/>
+        <w:sz w:val="20"/>
+      </w:rPr>
+    </w:lvl>
+    <w:lvl w:ilvl="3" w:tentative="1">
+      <w:start w:val="1"/>
+      <w:numFmt w:val="bullet"/>
+      <w:lvlText w:val=""/>
+      <w:lvlJc w:val="left"/>
+      <w:pPr>
+        <w:tabs>
+          <w:tab w:val="num" w:pos="2880"/>
+        </w:tabs>
+        <w:ind w:left="2880" w:hanging="360"/>
+      </w:pPr>
+      <w:rPr>
+        <w:rFonts w:ascii="Wingdings" w:hAnsi="Wingdings" w:hint="default"/>
+        <w:sz w:val="20"/>
+      </w:rPr>
+    </w:lvl>
+    <w:lvl w:ilvl="4" w:tentative="1">
+      <w:start w:val="1"/>
+      <w:numFmt w:val="bullet"/>
+      <w:lvlText w:val=""/>
+      <w:lvlJc w:val="left"/>
+      <w:pPr>
+        <w:tabs>
+          <w:tab w:val="num" w:pos="3600"/>
+        </w:tabs>
+        <w:ind w:left="3600" w:hanging="360"/>
+      </w:pPr>
+      <w:rPr>
+        <w:rFonts w:ascii="Wingdings" w:hAnsi="Wingdings" w:hint="default"/>
+        <w:sz w:val="20"/>
+      </w:rPr>
+    </w:lvl>
+    <w:lvl w:ilvl="5" w:tentative="1">
+      <w:start w:val="1"/>
+      <w:numFmt w:val="bullet"/>
+      <w:lvlText w:val=""/>
+      <w:lvlJc w:val="left"/>
+      <w:pPr>
+        <w:tabs>
+          <w:tab w:val="num" w:pos="4320"/>
+        </w:tabs>
+        <w:ind w:left="4320" w:hanging="360"/>
+      </w:pPr>
+      <w:rPr>
+        <w:rFonts w:ascii="Wingdings" w:hAnsi="Wingdings" w:hint="default"/>
+        <w:sz w:val="20"/>
+      </w:rPr>
+    </w:lvl>
+    <w:lvl w:ilvl="6" w:tentative="1">
+      <w:start w:val="1"/>
+      <w:numFmt w:val="bullet"/>
+      <w:lvlText w:val=""/>
+      <w:lvlJc w:val="left"/>
+      <w:pPr>
+        <w:tabs>
+          <w:tab w:val="num" w:pos="5040"/>
+        </w:tabs>
+        <w:ind w:left="5040" w:hanging="360"/>
+      </w:pPr>
+      <w:rPr>
+        <w:rFonts w:ascii="Wingdings" w:hAnsi="Wingdings" w:hint="default"/>
+        <w:sz w:val="20"/>
+      </w:rPr>
+    </w:lvl>
+    <w:lvl w:ilvl="7" w:tentative="1">
+      <w:start w:val="1"/>
+      <w:numFmt w:val="bullet"/>
+      <w:lvlText w:val=""/>
+      <w:lvlJc w:val="left"/>
+      <w:pPr>
+        <w:tabs>
+          <w:tab w:val="num" w:pos="5760"/>
+        </w:tabs>
+        <w:ind w:left="5760" w:hanging="360"/>
+      </w:pPr>
+      <w:rPr>
+        <w:rFonts w:ascii="Wingdings" w:hAnsi="Wingdings" w:hint="default"/>
+        <w:sz w:val="20"/>
+      </w:rPr>
+    </w:lvl>
+    <w:lvl w:ilvl="8" w:tentative="1">
+      <w:start w:val="1"/>
+      <w:numFmt w:val="bullet"/>
+      <w:lvlText w:val=""/>
+      <w:lvlJc w:val="left"/>
+      <w:pPr>
+        <w:tabs>
+          <w:tab w:val="num" w:pos="6480"/>
+        </w:tabs>
+        <w:ind w:left="6480" w:hanging="360"/>
+      </w:pPr>
+      <w:rPr>
+        <w:rFonts w:ascii="Wingdings" w:hAnsi="Wingdings" w:hint="default"/>
+        <w:sz w:val="20"/>
+      </w:rPr>
+    </w:lvl>
+  </w:abstractNum>
+  <w:abstractNum w:abstractNumId="6" w15:restartNumberingAfterBreak="0">
     <w:nsid w:val="11F0629A"/>
     <w:multiLevelType w:val="multilevel"/>
     <w:tmpl w:val="EF149500"/>
@@ -7935,7 +9596,156 @@
       </w:rPr>
     </w:lvl>
   </w:abstractNum>
-  <w:abstractNum w:abstractNumId="4" w15:restartNumberingAfterBreak="0">
+  <w:abstractNum w:abstractNumId="7" w15:restartNumberingAfterBreak="0">
+    <w:nsid w:val="14B0579F"/>
+    <w:multiLevelType w:val="multilevel"/>
+    <w:tmpl w:val="65CE26CE"/>
+    <w:lvl w:ilvl="0">
+      <w:start w:val="1"/>
+      <w:numFmt w:val="bullet"/>
+      <w:lvlText w:val=""/>
+      <w:lvlJc w:val="left"/>
+      <w:pPr>
+        <w:tabs>
+          <w:tab w:val="num" w:pos="720"/>
+        </w:tabs>
+        <w:ind w:left="720" w:hanging="360"/>
+      </w:pPr>
+      <w:rPr>
+        <w:rFonts w:ascii="Symbol" w:hAnsi="Symbol" w:hint="default"/>
+        <w:sz w:val="20"/>
+      </w:rPr>
+    </w:lvl>
+    <w:lvl w:ilvl="1">
+      <w:start w:val="1"/>
+      <w:numFmt w:val="bullet"/>
+      <w:lvlText w:val="o"/>
+      <w:lvlJc w:val="left"/>
+      <w:pPr>
+        <w:tabs>
+          <w:tab w:val="num" w:pos="1440"/>
+        </w:tabs>
+        <w:ind w:left="1440" w:hanging="360"/>
+      </w:pPr>
+      <w:rPr>
+        <w:rFonts w:ascii="Courier New" w:hAnsi="Courier New" w:hint="default"/>
+        <w:sz w:val="20"/>
+      </w:rPr>
+    </w:lvl>
+    <w:lvl w:ilvl="2" w:tentative="1">
+      <w:start w:val="1"/>
+      <w:numFmt w:val="bullet"/>
+      <w:lvlText w:val=""/>
+      <w:lvlJc w:val="left"/>
+      <w:pPr>
+        <w:tabs>
+          <w:tab w:val="num" w:pos="2160"/>
+        </w:tabs>
+        <w:ind w:left="2160" w:hanging="360"/>
+      </w:pPr>
+      <w:rPr>
+        <w:rFonts w:ascii="Wingdings" w:hAnsi="Wingdings" w:hint="default"/>
+        <w:sz w:val="20"/>
+      </w:rPr>
+    </w:lvl>
+    <w:lvl w:ilvl="3" w:tentative="1">
+      <w:start w:val="1"/>
+      <w:numFmt w:val="bullet"/>
+      <w:lvlText w:val=""/>
+      <w:lvlJc w:val="left"/>
+      <w:pPr>
+        <w:tabs>
+          <w:tab w:val="num" w:pos="2880"/>
+        </w:tabs>
+        <w:ind w:left="2880" w:hanging="360"/>
+      </w:pPr>
+      <w:rPr>
+        <w:rFonts w:ascii="Wingdings" w:hAnsi="Wingdings" w:hint="default"/>
+        <w:sz w:val="20"/>
+      </w:rPr>
+    </w:lvl>
+    <w:lvl w:ilvl="4" w:tentative="1">
+      <w:start w:val="1"/>
+      <w:numFmt w:val="bullet"/>
+      <w:lvlText w:val=""/>
+      <w:lvlJc w:val="left"/>
+      <w:pPr>
+        <w:tabs>
+          <w:tab w:val="num" w:pos="3600"/>
+        </w:tabs>
+        <w:ind w:left="3600" w:hanging="360"/>
+      </w:pPr>
+      <w:rPr>
+        <w:rFonts w:ascii="Wingdings" w:hAnsi="Wingdings" w:hint="default"/>
+        <w:sz w:val="20"/>
+      </w:rPr>
+    </w:lvl>
+    <w:lvl w:ilvl="5" w:tentative="1">
+      <w:start w:val="1"/>
+      <w:numFmt w:val="bullet"/>
+      <w:lvlText w:val=""/>
+      <w:lvlJc w:val="left"/>
+      <w:pPr>
+        <w:tabs>
+          <w:tab w:val="num" w:pos="4320"/>
+        </w:tabs>
+        <w:ind w:left="4320" w:hanging="360"/>
+      </w:pPr>
+      <w:rPr>
+        <w:rFonts w:ascii="Wingdings" w:hAnsi="Wingdings" w:hint="default"/>
+        <w:sz w:val="20"/>
+      </w:rPr>
+    </w:lvl>
+    <w:lvl w:ilvl="6" w:tentative="1">
+      <w:start w:val="1"/>
+      <w:numFmt w:val="bullet"/>
+      <w:lvlText w:val=""/>
+      <w:lvlJc w:val="left"/>
+      <w:pPr>
+        <w:tabs>
+          <w:tab w:val="num" w:pos="5040"/>
+        </w:tabs>
+        <w:ind w:left="5040" w:hanging="360"/>
+      </w:pPr>
+      <w:rPr>
+        <w:rFonts w:ascii="Wingdings" w:hAnsi="Wingdings" w:hint="default"/>
+        <w:sz w:val="20"/>
+      </w:rPr>
+    </w:lvl>
+    <w:lvl w:ilvl="7" w:tentative="1">
+      <w:start w:val="1"/>
+      <w:numFmt w:val="bullet"/>
+      <w:lvlText w:val=""/>
+      <w:lvlJc w:val="left"/>
+      <w:pPr>
+        <w:tabs>
+          <w:tab w:val="num" w:pos="5760"/>
+        </w:tabs>
+        <w:ind w:left="5760" w:hanging="360"/>
+      </w:pPr>
+      <w:rPr>
+        <w:rFonts w:ascii="Wingdings" w:hAnsi="Wingdings" w:hint="default"/>
+        <w:sz w:val="20"/>
+      </w:rPr>
+    </w:lvl>
+    <w:lvl w:ilvl="8" w:tentative="1">
+      <w:start w:val="1"/>
+      <w:numFmt w:val="bullet"/>
+      <w:lvlText w:val=""/>
+      <w:lvlJc w:val="left"/>
+      <w:pPr>
+        <w:tabs>
+          <w:tab w:val="num" w:pos="6480"/>
+        </w:tabs>
+        <w:ind w:left="6480" w:hanging="360"/>
+      </w:pPr>
+      <w:rPr>
+        <w:rFonts w:ascii="Wingdings" w:hAnsi="Wingdings" w:hint="default"/>
+        <w:sz w:val="20"/>
+      </w:rPr>
+    </w:lvl>
+  </w:abstractNum>
+  <w:abstractNum w:abstractNumId="8" w15:restartNumberingAfterBreak="0">
     <w:nsid w:val="1692200F"/>
     <w:multiLevelType w:val="multilevel"/>
     <w:tmpl w:val="6BF060EE"/>
@@ -8084,7 +9894,7 @@
       </w:rPr>
     </w:lvl>
   </w:abstractNum>
-  <w:abstractNum w:abstractNumId="5" w15:restartNumberingAfterBreak="0">
+  <w:abstractNum w:abstractNumId="9" w15:restartNumberingAfterBreak="0">
     <w:nsid w:val="18703EB6"/>
     <w:multiLevelType w:val="multilevel"/>
     <w:tmpl w:val="1FBCBDFE"/>
@@ -8233,7 +10043,7 @@
       </w:rPr>
     </w:lvl>
   </w:abstractNum>
-  <w:abstractNum w:abstractNumId="6" w15:restartNumberingAfterBreak="0">
+  <w:abstractNum w:abstractNumId="10" w15:restartNumberingAfterBreak="0">
     <w:nsid w:val="1EEC7231"/>
     <w:multiLevelType w:val="multilevel"/>
     <w:tmpl w:val="103AF448"/>
@@ -8382,7 +10192,418 @@
       </w:rPr>
     </w:lvl>
   </w:abstractNum>
-  <w:abstractNum w:abstractNumId="7" w15:restartNumberingAfterBreak="0">
+  <w:abstractNum w:abstractNumId="11" w15:restartNumberingAfterBreak="0">
+    <w:nsid w:val="1F831825"/>
+    <w:multiLevelType w:val="multilevel"/>
+    <w:tmpl w:val="E7DC80F2"/>
+    <w:lvl w:ilvl="0">
+      <w:start w:val="1"/>
+      <w:numFmt w:val="bullet"/>
+      <w:lvlText w:val=""/>
+      <w:lvlJc w:val="left"/>
+      <w:pPr>
+        <w:tabs>
+          <w:tab w:val="num" w:pos="720"/>
+        </w:tabs>
+        <w:ind w:left="720" w:hanging="360"/>
+      </w:pPr>
+      <w:rPr>
+        <w:rFonts w:ascii="Symbol" w:hAnsi="Symbol" w:hint="default"/>
+        <w:sz w:val="20"/>
+      </w:rPr>
+    </w:lvl>
+    <w:lvl w:ilvl="1" w:tentative="1">
+      <w:start w:val="1"/>
+      <w:numFmt w:val="bullet"/>
+      <w:lvlText w:val="o"/>
+      <w:lvlJc w:val="left"/>
+      <w:pPr>
+        <w:tabs>
+          <w:tab w:val="num" w:pos="1440"/>
+        </w:tabs>
+        <w:ind w:left="1440" w:hanging="360"/>
+      </w:pPr>
+      <w:rPr>
+        <w:rFonts w:ascii="Courier New" w:hAnsi="Courier New" w:hint="default"/>
+        <w:sz w:val="20"/>
+      </w:rPr>
+    </w:lvl>
+    <w:lvl w:ilvl="2" w:tentative="1">
+      <w:start w:val="1"/>
+      <w:numFmt w:val="bullet"/>
+      <w:lvlText w:val=""/>
+      <w:lvlJc w:val="left"/>
+      <w:pPr>
+        <w:tabs>
+          <w:tab w:val="num" w:pos="2160"/>
+        </w:tabs>
+        <w:ind w:left="2160" w:hanging="360"/>
+      </w:pPr>
+      <w:rPr>
+        <w:rFonts w:ascii="Wingdings" w:hAnsi="Wingdings" w:hint="default"/>
+        <w:sz w:val="20"/>
+      </w:rPr>
+    </w:lvl>
+    <w:lvl w:ilvl="3" w:tentative="1">
+      <w:start w:val="1"/>
+      <w:numFmt w:val="bullet"/>
+      <w:lvlText w:val=""/>
+      <w:lvlJc w:val="left"/>
+      <w:pPr>
+        <w:tabs>
+          <w:tab w:val="num" w:pos="2880"/>
+        </w:tabs>
+        <w:ind w:left="2880" w:hanging="360"/>
+      </w:pPr>
+      <w:rPr>
+        <w:rFonts w:ascii="Wingdings" w:hAnsi="Wingdings" w:hint="default"/>
+        <w:sz w:val="20"/>
+      </w:rPr>
+    </w:lvl>
+    <w:lvl w:ilvl="4" w:tentative="1">
+      <w:start w:val="1"/>
+      <w:numFmt w:val="bullet"/>
+      <w:lvlText w:val=""/>
+      <w:lvlJc w:val="left"/>
+      <w:pPr>
+        <w:tabs>
+          <w:tab w:val="num" w:pos="3600"/>
+        </w:tabs>
+        <w:ind w:left="3600" w:hanging="360"/>
+      </w:pPr>
+      <w:rPr>
+        <w:rFonts w:ascii="Wingdings" w:hAnsi="Wingdings" w:hint="default"/>
+        <w:sz w:val="20"/>
+      </w:rPr>
+    </w:lvl>
+    <w:lvl w:ilvl="5" w:tentative="1">
+      <w:start w:val="1"/>
+      <w:numFmt w:val="bullet"/>
+      <w:lvlText w:val=""/>
+      <w:lvlJc w:val="left"/>
+      <w:pPr>
+        <w:tabs>
+          <w:tab w:val="num" w:pos="4320"/>
+        </w:tabs>
+        <w:ind w:left="4320" w:hanging="360"/>
+      </w:pPr>
+      <w:rPr>
+        <w:rFonts w:ascii="Wingdings" w:hAnsi="Wingdings" w:hint="default"/>
+        <w:sz w:val="20"/>
+      </w:rPr>
+    </w:lvl>
+    <w:lvl w:ilvl="6" w:tentative="1">
+      <w:start w:val="1"/>
+      <w:numFmt w:val="bullet"/>
+      <w:lvlText w:val=""/>
+      <w:lvlJc w:val="left"/>
+      <w:pPr>
+        <w:tabs>
+          <w:tab w:val="num" w:pos="5040"/>
+        </w:tabs>
+        <w:ind w:left="5040" w:hanging="360"/>
+      </w:pPr>
+      <w:rPr>
+        <w:rFonts w:ascii="Wingdings" w:hAnsi="Wingdings" w:hint="default"/>
+        <w:sz w:val="20"/>
+      </w:rPr>
+    </w:lvl>
+    <w:lvl w:ilvl="7" w:tentative="1">
+      <w:start w:val="1"/>
+      <w:numFmt w:val="bullet"/>
+      <w:lvlText w:val=""/>
+      <w:lvlJc w:val="left"/>
+      <w:pPr>
+        <w:tabs>
+          <w:tab w:val="num" w:pos="5760"/>
+        </w:tabs>
+        <w:ind w:left="5760" w:hanging="360"/>
+      </w:pPr>
+      <w:rPr>
+        <w:rFonts w:ascii="Wingdings" w:hAnsi="Wingdings" w:hint="default"/>
+        <w:sz w:val="20"/>
+      </w:rPr>
+    </w:lvl>
+    <w:lvl w:ilvl="8" w:tentative="1">
+      <w:start w:val="1"/>
+      <w:numFmt w:val="bullet"/>
+      <w:lvlText w:val=""/>
+      <w:lvlJc w:val="left"/>
+      <w:pPr>
+        <w:tabs>
+          <w:tab w:val="num" w:pos="6480"/>
+        </w:tabs>
+        <w:ind w:left="6480" w:hanging="360"/>
+      </w:pPr>
+      <w:rPr>
+        <w:rFonts w:ascii="Wingdings" w:hAnsi="Wingdings" w:hint="default"/>
+        <w:sz w:val="20"/>
+      </w:rPr>
+    </w:lvl>
+  </w:abstractNum>
+  <w:abstractNum w:abstractNumId="12" w15:restartNumberingAfterBreak="0">
+    <w:nsid w:val="1FB47B23"/>
+    <w:multiLevelType w:val="multilevel"/>
+    <w:tmpl w:val="6FC44FB2"/>
+    <w:lvl w:ilvl="0">
+      <w:start w:val="1"/>
+      <w:numFmt w:val="bullet"/>
+      <w:lvlText w:val=""/>
+      <w:lvlJc w:val="left"/>
+      <w:pPr>
+        <w:tabs>
+          <w:tab w:val="num" w:pos="720"/>
+        </w:tabs>
+        <w:ind w:left="720" w:hanging="360"/>
+      </w:pPr>
+      <w:rPr>
+        <w:rFonts w:ascii="Symbol" w:hAnsi="Symbol" w:hint="default"/>
+        <w:sz w:val="20"/>
+      </w:rPr>
+    </w:lvl>
+    <w:lvl w:ilvl="1" w:tentative="1">
+      <w:start w:val="1"/>
+      <w:numFmt w:val="bullet"/>
+      <w:lvlText w:val="o"/>
+      <w:lvlJc w:val="left"/>
+      <w:pPr>
+        <w:tabs>
+          <w:tab w:val="num" w:pos="1440"/>
+        </w:tabs>
+        <w:ind w:left="1440" w:hanging="360"/>
+      </w:pPr>
+      <w:rPr>
+        <w:rFonts w:ascii="Courier New" w:hAnsi="Courier New" w:hint="default"/>
+        <w:sz w:val="20"/>
+      </w:rPr>
+    </w:lvl>
+    <w:lvl w:ilvl="2" w:tentative="1">
+      <w:start w:val="1"/>
+      <w:numFmt w:val="bullet"/>
+      <w:lvlText w:val=""/>
+      <w:lvlJc w:val="left"/>
+      <w:pPr>
+        <w:tabs>
+          <w:tab w:val="num" w:pos="2160"/>
+        </w:tabs>
+        <w:ind w:left="2160" w:hanging="360"/>
+      </w:pPr>
+      <w:rPr>
+        <w:rFonts w:ascii="Wingdings" w:hAnsi="Wingdings" w:hint="default"/>
+        <w:sz w:val="20"/>
+      </w:rPr>
+    </w:lvl>
+    <w:lvl w:ilvl="3" w:tentative="1">
+      <w:start w:val="1"/>
+      <w:numFmt w:val="bullet"/>
+      <w:lvlText w:val=""/>
+      <w:lvlJc w:val="left"/>
+      <w:pPr>
+        <w:tabs>
+          <w:tab w:val="num" w:pos="2880"/>
+        </w:tabs>
+        <w:ind w:left="2880" w:hanging="360"/>
+      </w:pPr>
+      <w:rPr>
+        <w:rFonts w:ascii="Wingdings" w:hAnsi="Wingdings" w:hint="default"/>
+        <w:sz w:val="20"/>
+      </w:rPr>
+    </w:lvl>
+    <w:lvl w:ilvl="4" w:tentative="1">
+      <w:start w:val="1"/>
+      <w:numFmt w:val="bullet"/>
+      <w:lvlText w:val=""/>
+      <w:lvlJc w:val="left"/>
+      <w:pPr>
+        <w:tabs>
+          <w:tab w:val="num" w:pos="3600"/>
+        </w:tabs>
+        <w:ind w:left="3600" w:hanging="360"/>
+      </w:pPr>
+      <w:rPr>
+        <w:rFonts w:ascii="Wingdings" w:hAnsi="Wingdings" w:hint="default"/>
+        <w:sz w:val="20"/>
+      </w:rPr>
+    </w:lvl>
+    <w:lvl w:ilvl="5" w:tentative="1">
+      <w:start w:val="1"/>
+      <w:numFmt w:val="bullet"/>
+      <w:lvlText w:val=""/>
+      <w:lvlJc w:val="left"/>
+      <w:pPr>
+        <w:tabs>
+          <w:tab w:val="num" w:pos="4320"/>
+        </w:tabs>
+        <w:ind w:left="4320" w:hanging="360"/>
+      </w:pPr>
+      <w:rPr>
+        <w:rFonts w:ascii="Wingdings" w:hAnsi="Wingdings" w:hint="default"/>
+        <w:sz w:val="20"/>
+      </w:rPr>
+    </w:lvl>
+    <w:lvl w:ilvl="6" w:tentative="1">
+      <w:start w:val="1"/>
+      <w:numFmt w:val="bullet"/>
+      <w:lvlText w:val=""/>
+      <w:lvlJc w:val="left"/>
+      <w:pPr>
+        <w:tabs>
+          <w:tab w:val="num" w:pos="5040"/>
+        </w:tabs>
+        <w:ind w:left="5040" w:hanging="360"/>
+      </w:pPr>
+      <w:rPr>
+        <w:rFonts w:ascii="Wingdings" w:hAnsi="Wingdings" w:hint="default"/>
+        <w:sz w:val="20"/>
+      </w:rPr>
+    </w:lvl>
+    <w:lvl w:ilvl="7" w:tentative="1">
+      <w:start w:val="1"/>
+      <w:numFmt w:val="bullet"/>
+      <w:lvlText w:val=""/>
+      <w:lvlJc w:val="left"/>
+      <w:pPr>
+        <w:tabs>
+          <w:tab w:val="num" w:pos="5760"/>
+        </w:tabs>
+        <w:ind w:left="5760" w:hanging="360"/>
+      </w:pPr>
+      <w:rPr>
+        <w:rFonts w:ascii="Wingdings" w:hAnsi="Wingdings" w:hint="default"/>
+        <w:sz w:val="20"/>
+      </w:rPr>
+    </w:lvl>
+    <w:lvl w:ilvl="8" w:tentative="1">
+      <w:start w:val="1"/>
+      <w:numFmt w:val="bullet"/>
+      <w:lvlText w:val=""/>
+      <w:lvlJc w:val="left"/>
+      <w:pPr>
+        <w:tabs>
+          <w:tab w:val="num" w:pos="6480"/>
+        </w:tabs>
+        <w:ind w:left="6480" w:hanging="360"/>
+      </w:pPr>
+      <w:rPr>
+        <w:rFonts w:ascii="Wingdings" w:hAnsi="Wingdings" w:hint="default"/>
+        <w:sz w:val="20"/>
+      </w:rPr>
+    </w:lvl>
+  </w:abstractNum>
+  <w:abstractNum w:abstractNumId="13" w15:restartNumberingAfterBreak="0">
+    <w:nsid w:val="22264A50"/>
+    <w:multiLevelType w:val="multilevel"/>
+    <w:tmpl w:val="2B141430"/>
+    <w:lvl w:ilvl="0">
+      <w:start w:val="1"/>
+      <w:numFmt w:val="decimal"/>
+      <w:lvlText w:val="%1."/>
+      <w:lvlJc w:val="left"/>
+      <w:pPr>
+        <w:tabs>
+          <w:tab w:val="num" w:pos="720"/>
+        </w:tabs>
+        <w:ind w:left="720" w:hanging="360"/>
+      </w:pPr>
+    </w:lvl>
+    <w:lvl w:ilvl="1" w:tentative="1">
+      <w:start w:val="1"/>
+      <w:numFmt w:val="decimal"/>
+      <w:lvlText w:val="%2."/>
+      <w:lvlJc w:val="left"/>
+      <w:pPr>
+        <w:tabs>
+          <w:tab w:val="num" w:pos="1440"/>
+        </w:tabs>
+        <w:ind w:left="1440" w:hanging="360"/>
+      </w:pPr>
+    </w:lvl>
+    <w:lvl w:ilvl="2" w:tentative="1">
+      <w:start w:val="1"/>
+      <w:numFmt w:val="decimal"/>
+      <w:lvlText w:val="%3."/>
+      <w:lvlJc w:val="left"/>
+      <w:pPr>
+        <w:tabs>
+          <w:tab w:val="num" w:pos="2160"/>
+        </w:tabs>
+        <w:ind w:left="2160" w:hanging="360"/>
+      </w:pPr>
+    </w:lvl>
+    <w:lvl w:ilvl="3" w:tentative="1">
+      <w:start w:val="1"/>
+      <w:numFmt w:val="decimal"/>
+      <w:lvlText w:val="%4."/>
+      <w:lvlJc w:val="left"/>
+      <w:pPr>
+        <w:tabs>
+          <w:tab w:val="num" w:pos="2880"/>
+        </w:tabs>
+        <w:ind w:left="2880" w:hanging="360"/>
+      </w:pPr>
+    </w:lvl>
+    <w:lvl w:ilvl="4" w:tentative="1">
+      <w:start w:val="1"/>
+      <w:numFmt w:val="decimal"/>
+      <w:lvlText w:val="%5."/>
+      <w:lvlJc w:val="left"/>
+      <w:pPr>
+        <w:tabs>
+          <w:tab w:val="num" w:pos="3600"/>
+        </w:tabs>
+        <w:ind w:left="3600" w:hanging="360"/>
+      </w:pPr>
+    </w:lvl>
+    <w:lvl w:ilvl="5" w:tentative="1">
+      <w:start w:val="1"/>
+      <w:numFmt w:val="decimal"/>
+      <w:lvlText w:val="%6."/>
+      <w:lvlJc w:val="left"/>
+      <w:pPr>
+        <w:tabs>
+          <w:tab w:val="num" w:pos="4320"/>
+        </w:tabs>
+        <w:ind w:left="4320" w:hanging="360"/>
+      </w:pPr>
+    </w:lvl>
+    <w:lvl w:ilvl="6" w:tentative="1">
+      <w:start w:val="1"/>
+      <w:numFmt w:val="decimal"/>
+      <w:lvlText w:val="%7."/>
+      <w:lvlJc w:val="left"/>
+      <w:pPr>
+        <w:tabs>
+          <w:tab w:val="num" w:pos="5040"/>
+        </w:tabs>
+        <w:ind w:left="5040" w:hanging="360"/>
+      </w:pPr>
+    </w:lvl>
+    <w:lvl w:ilvl="7" w:tentative="1">
+      <w:start w:val="1"/>
+      <w:numFmt w:val="decimal"/>
+      <w:lvlText w:val="%8."/>
+      <w:lvlJc w:val="left"/>
+      <w:pPr>
+        <w:tabs>
+          <w:tab w:val="num" w:pos="5760"/>
+        </w:tabs>
+        <w:ind w:left="5760" w:hanging="360"/>
+      </w:pPr>
+    </w:lvl>
+    <w:lvl w:ilvl="8" w:tentative="1">
+      <w:start w:val="1"/>
+      <w:numFmt w:val="decimal"/>
+      <w:lvlText w:val="%9."/>
+      <w:lvlJc w:val="left"/>
+      <w:pPr>
+        <w:tabs>
+          <w:tab w:val="num" w:pos="6480"/>
+        </w:tabs>
+        <w:ind w:left="6480" w:hanging="360"/>
+      </w:pPr>
+    </w:lvl>
+  </w:abstractNum>
+  <w:abstractNum w:abstractNumId="14" w15:restartNumberingAfterBreak="0">
     <w:nsid w:val="26DE4BFC"/>
     <w:multiLevelType w:val="hybridMultilevel"/>
     <w:tmpl w:val="8CEA5D3E"/>
@@ -8495,7 +10716,7 @@
       </w:rPr>
     </w:lvl>
   </w:abstractNum>
-  <w:abstractNum w:abstractNumId="8" w15:restartNumberingAfterBreak="0">
+  <w:abstractNum w:abstractNumId="15" w15:restartNumberingAfterBreak="0">
     <w:nsid w:val="2AAB19DC"/>
     <w:multiLevelType w:val="multilevel"/>
     <w:tmpl w:val="A384838C"/>
@@ -8644,7 +10865,7 @@
       </w:rPr>
     </w:lvl>
   </w:abstractNum>
-  <w:abstractNum w:abstractNumId="9" w15:restartNumberingAfterBreak="0">
+  <w:abstractNum w:abstractNumId="16" w15:restartNumberingAfterBreak="0">
     <w:nsid w:val="30D80D4D"/>
     <w:multiLevelType w:val="multilevel"/>
     <w:tmpl w:val="C66004AA"/>
@@ -8793,7 +11014,7 @@
       </w:rPr>
     </w:lvl>
   </w:abstractNum>
-  <w:abstractNum w:abstractNumId="10" w15:restartNumberingAfterBreak="0">
+  <w:abstractNum w:abstractNumId="17" w15:restartNumberingAfterBreak="0">
     <w:nsid w:val="313F04A9"/>
     <w:multiLevelType w:val="multilevel"/>
     <w:tmpl w:val="DF38203E"/>
@@ -8942,7 +11163,156 @@
       </w:rPr>
     </w:lvl>
   </w:abstractNum>
-  <w:abstractNum w:abstractNumId="11" w15:restartNumberingAfterBreak="0">
+  <w:abstractNum w:abstractNumId="18" w15:restartNumberingAfterBreak="0">
+    <w:nsid w:val="32633FCB"/>
+    <w:multiLevelType w:val="multilevel"/>
+    <w:tmpl w:val="26D8A53E"/>
+    <w:lvl w:ilvl="0">
+      <w:start w:val="1"/>
+      <w:numFmt w:val="bullet"/>
+      <w:lvlText w:val=""/>
+      <w:lvlJc w:val="left"/>
+      <w:pPr>
+        <w:tabs>
+          <w:tab w:val="num" w:pos="720"/>
+        </w:tabs>
+        <w:ind w:left="720" w:hanging="360"/>
+      </w:pPr>
+      <w:rPr>
+        <w:rFonts w:ascii="Symbol" w:hAnsi="Symbol" w:hint="default"/>
+        <w:sz w:val="20"/>
+      </w:rPr>
+    </w:lvl>
+    <w:lvl w:ilvl="1" w:tentative="1">
+      <w:start w:val="1"/>
+      <w:numFmt w:val="bullet"/>
+      <w:lvlText w:val="o"/>
+      <w:lvlJc w:val="left"/>
+      <w:pPr>
+        <w:tabs>
+          <w:tab w:val="num" w:pos="1440"/>
+        </w:tabs>
+        <w:ind w:left="1440" w:hanging="360"/>
+      </w:pPr>
+      <w:rPr>
+        <w:rFonts w:ascii="Courier New" w:hAnsi="Courier New" w:hint="default"/>
+        <w:sz w:val="20"/>
+      </w:rPr>
+    </w:lvl>
+    <w:lvl w:ilvl="2" w:tentative="1">
+      <w:start w:val="1"/>
+      <w:numFmt w:val="bullet"/>
+      <w:lvlText w:val=""/>
+      <w:lvlJc w:val="left"/>
+      <w:pPr>
+        <w:tabs>
+          <w:tab w:val="num" w:pos="2160"/>
+        </w:tabs>
+        <w:ind w:left="2160" w:hanging="360"/>
+      </w:pPr>
+      <w:rPr>
+        <w:rFonts w:ascii="Wingdings" w:hAnsi="Wingdings" w:hint="default"/>
+        <w:sz w:val="20"/>
+      </w:rPr>
+    </w:lvl>
+    <w:lvl w:ilvl="3" w:tentative="1">
+      <w:start w:val="1"/>
+      <w:numFmt w:val="bullet"/>
+      <w:lvlText w:val=""/>
+      <w:lvlJc w:val="left"/>
+      <w:pPr>
+        <w:tabs>
+          <w:tab w:val="num" w:pos="2880"/>
+        </w:tabs>
+        <w:ind w:left="2880" w:hanging="360"/>
+      </w:pPr>
+      <w:rPr>
+        <w:rFonts w:ascii="Wingdings" w:hAnsi="Wingdings" w:hint="default"/>
+        <w:sz w:val="20"/>
+      </w:rPr>
+    </w:lvl>
+    <w:lvl w:ilvl="4" w:tentative="1">
+      <w:start w:val="1"/>
+      <w:numFmt w:val="bullet"/>
+      <w:lvlText w:val=""/>
+      <w:lvlJc w:val="left"/>
+      <w:pPr>
+        <w:tabs>
+          <w:tab w:val="num" w:pos="3600"/>
+        </w:tabs>
+        <w:ind w:left="3600" w:hanging="360"/>
+      </w:pPr>
+      <w:rPr>
+        <w:rFonts w:ascii="Wingdings" w:hAnsi="Wingdings" w:hint="default"/>
+        <w:sz w:val="20"/>
+      </w:rPr>
+    </w:lvl>
+    <w:lvl w:ilvl="5" w:tentative="1">
+      <w:start w:val="1"/>
+      <w:numFmt w:val="bullet"/>
+      <w:lvlText w:val=""/>
+      <w:lvlJc w:val="left"/>
+      <w:pPr>
+        <w:tabs>
+          <w:tab w:val="num" w:pos="4320"/>
+        </w:tabs>
+        <w:ind w:left="4320" w:hanging="360"/>
+      </w:pPr>
+      <w:rPr>
+        <w:rFonts w:ascii="Wingdings" w:hAnsi="Wingdings" w:hint="default"/>
+        <w:sz w:val="20"/>
+      </w:rPr>
+    </w:lvl>
+    <w:lvl w:ilvl="6" w:tentative="1">
+      <w:start w:val="1"/>
+      <w:numFmt w:val="bullet"/>
+      <w:lvlText w:val=""/>
+      <w:lvlJc w:val="left"/>
+      <w:pPr>
+        <w:tabs>
+          <w:tab w:val="num" w:pos="5040"/>
+        </w:tabs>
+        <w:ind w:left="5040" w:hanging="360"/>
+      </w:pPr>
+      <w:rPr>
+        <w:rFonts w:ascii="Wingdings" w:hAnsi="Wingdings" w:hint="default"/>
+        <w:sz w:val="20"/>
+      </w:rPr>
+    </w:lvl>
+    <w:lvl w:ilvl="7" w:tentative="1">
+      <w:start w:val="1"/>
+      <w:numFmt w:val="bullet"/>
+      <w:lvlText w:val=""/>
+      <w:lvlJc w:val="left"/>
+      <w:pPr>
+        <w:tabs>
+          <w:tab w:val="num" w:pos="5760"/>
+        </w:tabs>
+        <w:ind w:left="5760" w:hanging="360"/>
+      </w:pPr>
+      <w:rPr>
+        <w:rFonts w:ascii="Wingdings" w:hAnsi="Wingdings" w:hint="default"/>
+        <w:sz w:val="20"/>
+      </w:rPr>
+    </w:lvl>
+    <w:lvl w:ilvl="8" w:tentative="1">
+      <w:start w:val="1"/>
+      <w:numFmt w:val="bullet"/>
+      <w:lvlText w:val=""/>
+      <w:lvlJc w:val="left"/>
+      <w:pPr>
+        <w:tabs>
+          <w:tab w:val="num" w:pos="6480"/>
+        </w:tabs>
+        <w:ind w:left="6480" w:hanging="360"/>
+      </w:pPr>
+      <w:rPr>
+        <w:rFonts w:ascii="Wingdings" w:hAnsi="Wingdings" w:hint="default"/>
+        <w:sz w:val="20"/>
+      </w:rPr>
+    </w:lvl>
+  </w:abstractNum>
+  <w:abstractNum w:abstractNumId="19" w15:restartNumberingAfterBreak="0">
     <w:nsid w:val="39AF272B"/>
     <w:multiLevelType w:val="multilevel"/>
     <w:tmpl w:val="88B87156"/>
@@ -9091,7 +11461,7 @@
       </w:rPr>
     </w:lvl>
   </w:abstractNum>
-  <w:abstractNum w:abstractNumId="12" w15:restartNumberingAfterBreak="0">
+  <w:abstractNum w:abstractNumId="20" w15:restartNumberingAfterBreak="0">
     <w:nsid w:val="39CE4440"/>
     <w:multiLevelType w:val="multilevel"/>
     <w:tmpl w:val="26806254"/>
@@ -9240,7 +11610,7 @@
       </w:rPr>
     </w:lvl>
   </w:abstractNum>
-  <w:abstractNum w:abstractNumId="13" w15:restartNumberingAfterBreak="0">
+  <w:abstractNum w:abstractNumId="21" w15:restartNumberingAfterBreak="0">
     <w:nsid w:val="3A1D3581"/>
     <w:multiLevelType w:val="multilevel"/>
     <w:tmpl w:val="A5CE39A6"/>
@@ -9389,7 +11759,7 @@
       </w:rPr>
     </w:lvl>
   </w:abstractNum>
-  <w:abstractNum w:abstractNumId="14" w15:restartNumberingAfterBreak="0">
+  <w:abstractNum w:abstractNumId="22" w15:restartNumberingAfterBreak="0">
     <w:nsid w:val="3A92201F"/>
     <w:multiLevelType w:val="multilevel"/>
     <w:tmpl w:val="1826AF36"/>
@@ -9538,7 +11908,7 @@
       </w:rPr>
     </w:lvl>
   </w:abstractNum>
-  <w:abstractNum w:abstractNumId="15" w15:restartNumberingAfterBreak="0">
+  <w:abstractNum w:abstractNumId="23" w15:restartNumberingAfterBreak="0">
     <w:nsid w:val="3AB74704"/>
     <w:multiLevelType w:val="hybridMultilevel"/>
     <w:tmpl w:val="A1AE33B2"/>
@@ -9651,7 +12021,156 @@
       </w:rPr>
     </w:lvl>
   </w:abstractNum>
-  <w:abstractNum w:abstractNumId="16" w15:restartNumberingAfterBreak="0">
+  <w:abstractNum w:abstractNumId="24" w15:restartNumberingAfterBreak="0">
+    <w:nsid w:val="3C2E7BBB"/>
+    <w:multiLevelType w:val="multilevel"/>
+    <w:tmpl w:val="180252FE"/>
+    <w:lvl w:ilvl="0">
+      <w:start w:val="1"/>
+      <w:numFmt w:val="bullet"/>
+      <w:lvlText w:val=""/>
+      <w:lvlJc w:val="left"/>
+      <w:pPr>
+        <w:tabs>
+          <w:tab w:val="num" w:pos="720"/>
+        </w:tabs>
+        <w:ind w:left="720" w:hanging="360"/>
+      </w:pPr>
+      <w:rPr>
+        <w:rFonts w:ascii="Symbol" w:hAnsi="Symbol" w:hint="default"/>
+        <w:sz w:val="20"/>
+      </w:rPr>
+    </w:lvl>
+    <w:lvl w:ilvl="1" w:tentative="1">
+      <w:start w:val="1"/>
+      <w:numFmt w:val="bullet"/>
+      <w:lvlText w:val="o"/>
+      <w:lvlJc w:val="left"/>
+      <w:pPr>
+        <w:tabs>
+          <w:tab w:val="num" w:pos="1440"/>
+        </w:tabs>
+        <w:ind w:left="1440" w:hanging="360"/>
+      </w:pPr>
+      <w:rPr>
+        <w:rFonts w:ascii="Courier New" w:hAnsi="Courier New" w:hint="default"/>
+        <w:sz w:val="20"/>
+      </w:rPr>
+    </w:lvl>
+    <w:lvl w:ilvl="2" w:tentative="1">
+      <w:start w:val="1"/>
+      <w:numFmt w:val="bullet"/>
+      <w:lvlText w:val=""/>
+      <w:lvlJc w:val="left"/>
+      <w:pPr>
+        <w:tabs>
+          <w:tab w:val="num" w:pos="2160"/>
+        </w:tabs>
+        <w:ind w:left="2160" w:hanging="360"/>
+      </w:pPr>
+      <w:rPr>
+        <w:rFonts w:ascii="Wingdings" w:hAnsi="Wingdings" w:hint="default"/>
+        <w:sz w:val="20"/>
+      </w:rPr>
+    </w:lvl>
+    <w:lvl w:ilvl="3" w:tentative="1">
+      <w:start w:val="1"/>
+      <w:numFmt w:val="bullet"/>
+      <w:lvlText w:val=""/>
+      <w:lvlJc w:val="left"/>
+      <w:pPr>
+        <w:tabs>
+          <w:tab w:val="num" w:pos="2880"/>
+        </w:tabs>
+        <w:ind w:left="2880" w:hanging="360"/>
+      </w:pPr>
+      <w:rPr>
+        <w:rFonts w:ascii="Wingdings" w:hAnsi="Wingdings" w:hint="default"/>
+        <w:sz w:val="20"/>
+      </w:rPr>
+    </w:lvl>
+    <w:lvl w:ilvl="4" w:tentative="1">
+      <w:start w:val="1"/>
+      <w:numFmt w:val="bullet"/>
+      <w:lvlText w:val=""/>
+      <w:lvlJc w:val="left"/>
+      <w:pPr>
+        <w:tabs>
+          <w:tab w:val="num" w:pos="3600"/>
+        </w:tabs>
+        <w:ind w:left="3600" w:hanging="360"/>
+      </w:pPr>
+      <w:rPr>
+        <w:rFonts w:ascii="Wingdings" w:hAnsi="Wingdings" w:hint="default"/>
+        <w:sz w:val="20"/>
+      </w:rPr>
+    </w:lvl>
+    <w:lvl w:ilvl="5" w:tentative="1">
+      <w:start w:val="1"/>
+      <w:numFmt w:val="bullet"/>
+      <w:lvlText w:val=""/>
+      <w:lvlJc w:val="left"/>
+      <w:pPr>
+        <w:tabs>
+          <w:tab w:val="num" w:pos="4320"/>
+        </w:tabs>
+        <w:ind w:left="4320" w:hanging="360"/>
+      </w:pPr>
+      <w:rPr>
+        <w:rFonts w:ascii="Wingdings" w:hAnsi="Wingdings" w:hint="default"/>
+        <w:sz w:val="20"/>
+      </w:rPr>
+    </w:lvl>
+    <w:lvl w:ilvl="6" w:tentative="1">
+      <w:start w:val="1"/>
+      <w:numFmt w:val="bullet"/>
+      <w:lvlText w:val=""/>
+      <w:lvlJc w:val="left"/>
+      <w:pPr>
+        <w:tabs>
+          <w:tab w:val="num" w:pos="5040"/>
+        </w:tabs>
+        <w:ind w:left="5040" w:hanging="360"/>
+      </w:pPr>
+      <w:rPr>
+        <w:rFonts w:ascii="Wingdings" w:hAnsi="Wingdings" w:hint="default"/>
+        <w:sz w:val="20"/>
+      </w:rPr>
+    </w:lvl>
+    <w:lvl w:ilvl="7" w:tentative="1">
+      <w:start w:val="1"/>
+      <w:numFmt w:val="bullet"/>
+      <w:lvlText w:val=""/>
+      <w:lvlJc w:val="left"/>
+      <w:pPr>
+        <w:tabs>
+          <w:tab w:val="num" w:pos="5760"/>
+        </w:tabs>
+        <w:ind w:left="5760" w:hanging="360"/>
+      </w:pPr>
+      <w:rPr>
+        <w:rFonts w:ascii="Wingdings" w:hAnsi="Wingdings" w:hint="default"/>
+        <w:sz w:val="20"/>
+      </w:rPr>
+    </w:lvl>
+    <w:lvl w:ilvl="8" w:tentative="1">
+      <w:start w:val="1"/>
+      <w:numFmt w:val="bullet"/>
+      <w:lvlText w:val=""/>
+      <w:lvlJc w:val="left"/>
+      <w:pPr>
+        <w:tabs>
+          <w:tab w:val="num" w:pos="6480"/>
+        </w:tabs>
+        <w:ind w:left="6480" w:hanging="360"/>
+      </w:pPr>
+      <w:rPr>
+        <w:rFonts w:ascii="Wingdings" w:hAnsi="Wingdings" w:hint="default"/>
+        <w:sz w:val="20"/>
+      </w:rPr>
+    </w:lvl>
+  </w:abstractNum>
+  <w:abstractNum w:abstractNumId="25" w15:restartNumberingAfterBreak="0">
     <w:nsid w:val="3F950B63"/>
     <w:multiLevelType w:val="hybridMultilevel"/>
     <w:tmpl w:val="F718116C"/>
@@ -9737,7 +12256,7 @@
       </w:pPr>
     </w:lvl>
   </w:abstractNum>
-  <w:abstractNum w:abstractNumId="17" w15:restartNumberingAfterBreak="0">
+  <w:abstractNum w:abstractNumId="26" w15:restartNumberingAfterBreak="0">
     <w:nsid w:val="3FDC2C40"/>
     <w:multiLevelType w:val="multilevel"/>
     <w:tmpl w:val="C37C12CE"/>
@@ -9886,7 +12405,305 @@
       </w:rPr>
     </w:lvl>
   </w:abstractNum>
-  <w:abstractNum w:abstractNumId="18" w15:restartNumberingAfterBreak="0">
+  <w:abstractNum w:abstractNumId="27" w15:restartNumberingAfterBreak="0">
+    <w:nsid w:val="3FF71F1E"/>
+    <w:multiLevelType w:val="multilevel"/>
+    <w:tmpl w:val="E7B46F76"/>
+    <w:lvl w:ilvl="0">
+      <w:start w:val="1"/>
+      <w:numFmt w:val="bullet"/>
+      <w:lvlText w:val=""/>
+      <w:lvlJc w:val="left"/>
+      <w:pPr>
+        <w:tabs>
+          <w:tab w:val="num" w:pos="720"/>
+        </w:tabs>
+        <w:ind w:left="720" w:hanging="360"/>
+      </w:pPr>
+      <w:rPr>
+        <w:rFonts w:ascii="Symbol" w:hAnsi="Symbol" w:hint="default"/>
+        <w:sz w:val="20"/>
+      </w:rPr>
+    </w:lvl>
+    <w:lvl w:ilvl="1" w:tentative="1">
+      <w:start w:val="1"/>
+      <w:numFmt w:val="bullet"/>
+      <w:lvlText w:val="o"/>
+      <w:lvlJc w:val="left"/>
+      <w:pPr>
+        <w:tabs>
+          <w:tab w:val="num" w:pos="1440"/>
+        </w:tabs>
+        <w:ind w:left="1440" w:hanging="360"/>
+      </w:pPr>
+      <w:rPr>
+        <w:rFonts w:ascii="Courier New" w:hAnsi="Courier New" w:hint="default"/>
+        <w:sz w:val="20"/>
+      </w:rPr>
+    </w:lvl>
+    <w:lvl w:ilvl="2" w:tentative="1">
+      <w:start w:val="1"/>
+      <w:numFmt w:val="bullet"/>
+      <w:lvlText w:val=""/>
+      <w:lvlJc w:val="left"/>
+      <w:pPr>
+        <w:tabs>
+          <w:tab w:val="num" w:pos="2160"/>
+        </w:tabs>
+        <w:ind w:left="2160" w:hanging="360"/>
+      </w:pPr>
+      <w:rPr>
+        <w:rFonts w:ascii="Wingdings" w:hAnsi="Wingdings" w:hint="default"/>
+        <w:sz w:val="20"/>
+      </w:rPr>
+    </w:lvl>
+    <w:lvl w:ilvl="3" w:tentative="1">
+      <w:start w:val="1"/>
+      <w:numFmt w:val="bullet"/>
+      <w:lvlText w:val=""/>
+      <w:lvlJc w:val="left"/>
+      <w:pPr>
+        <w:tabs>
+          <w:tab w:val="num" w:pos="2880"/>
+        </w:tabs>
+        <w:ind w:left="2880" w:hanging="360"/>
+      </w:pPr>
+      <w:rPr>
+        <w:rFonts w:ascii="Wingdings" w:hAnsi="Wingdings" w:hint="default"/>
+        <w:sz w:val="20"/>
+      </w:rPr>
+    </w:lvl>
+    <w:lvl w:ilvl="4" w:tentative="1">
+      <w:start w:val="1"/>
+      <w:numFmt w:val="bullet"/>
+      <w:lvlText w:val=""/>
+      <w:lvlJc w:val="left"/>
+      <w:pPr>
+        <w:tabs>
+          <w:tab w:val="num" w:pos="3600"/>
+        </w:tabs>
+        <w:ind w:left="3600" w:hanging="360"/>
+      </w:pPr>
+      <w:rPr>
+        <w:rFonts w:ascii="Wingdings" w:hAnsi="Wingdings" w:hint="default"/>
+        <w:sz w:val="20"/>
+      </w:rPr>
+    </w:lvl>
+    <w:lvl w:ilvl="5" w:tentative="1">
+      <w:start w:val="1"/>
+      <w:numFmt w:val="bullet"/>
+      <w:lvlText w:val=""/>
+      <w:lvlJc w:val="left"/>
+      <w:pPr>
+        <w:tabs>
+          <w:tab w:val="num" w:pos="4320"/>
+        </w:tabs>
+        <w:ind w:left="4320" w:hanging="360"/>
+      </w:pPr>
+      <w:rPr>
+        <w:rFonts w:ascii="Wingdings" w:hAnsi="Wingdings" w:hint="default"/>
+        <w:sz w:val="20"/>
+      </w:rPr>
+    </w:lvl>
+    <w:lvl w:ilvl="6" w:tentative="1">
+      <w:start w:val="1"/>
+      <w:numFmt w:val="bullet"/>
+      <w:lvlText w:val=""/>
+      <w:lvlJc w:val="left"/>
+      <w:pPr>
+        <w:tabs>
+          <w:tab w:val="num" w:pos="5040"/>
+        </w:tabs>
+        <w:ind w:left="5040" w:hanging="360"/>
+      </w:pPr>
+      <w:rPr>
+        <w:rFonts w:ascii="Wingdings" w:hAnsi="Wingdings" w:hint="default"/>
+        <w:sz w:val="20"/>
+      </w:rPr>
+    </w:lvl>
+    <w:lvl w:ilvl="7" w:tentative="1">
+      <w:start w:val="1"/>
+      <w:numFmt w:val="bullet"/>
+      <w:lvlText w:val=""/>
+      <w:lvlJc w:val="left"/>
+      <w:pPr>
+        <w:tabs>
+          <w:tab w:val="num" w:pos="5760"/>
+        </w:tabs>
+        <w:ind w:left="5760" w:hanging="360"/>
+      </w:pPr>
+      <w:rPr>
+        <w:rFonts w:ascii="Wingdings" w:hAnsi="Wingdings" w:hint="default"/>
+        <w:sz w:val="20"/>
+      </w:rPr>
+    </w:lvl>
+    <w:lvl w:ilvl="8" w:tentative="1">
+      <w:start w:val="1"/>
+      <w:numFmt w:val="bullet"/>
+      <w:lvlText w:val=""/>
+      <w:lvlJc w:val="left"/>
+      <w:pPr>
+        <w:tabs>
+          <w:tab w:val="num" w:pos="6480"/>
+        </w:tabs>
+        <w:ind w:left="6480" w:hanging="360"/>
+      </w:pPr>
+      <w:rPr>
+        <w:rFonts w:ascii="Wingdings" w:hAnsi="Wingdings" w:hint="default"/>
+        <w:sz w:val="20"/>
+      </w:rPr>
+    </w:lvl>
+  </w:abstractNum>
+  <w:abstractNum w:abstractNumId="28" w15:restartNumberingAfterBreak="0">
+    <w:nsid w:val="4231118E"/>
+    <w:multiLevelType w:val="multilevel"/>
+    <w:tmpl w:val="604CC270"/>
+    <w:lvl w:ilvl="0">
+      <w:start w:val="1"/>
+      <w:numFmt w:val="bullet"/>
+      <w:lvlText w:val=""/>
+      <w:lvlJc w:val="left"/>
+      <w:pPr>
+        <w:tabs>
+          <w:tab w:val="num" w:pos="720"/>
+        </w:tabs>
+        <w:ind w:left="720" w:hanging="360"/>
+      </w:pPr>
+      <w:rPr>
+        <w:rFonts w:ascii="Symbol" w:hAnsi="Symbol" w:hint="default"/>
+        <w:sz w:val="20"/>
+      </w:rPr>
+    </w:lvl>
+    <w:lvl w:ilvl="1" w:tentative="1">
+      <w:start w:val="1"/>
+      <w:numFmt w:val="bullet"/>
+      <w:lvlText w:val="o"/>
+      <w:lvlJc w:val="left"/>
+      <w:pPr>
+        <w:tabs>
+          <w:tab w:val="num" w:pos="1440"/>
+        </w:tabs>
+        <w:ind w:left="1440" w:hanging="360"/>
+      </w:pPr>
+      <w:rPr>
+        <w:rFonts w:ascii="Courier New" w:hAnsi="Courier New" w:hint="default"/>
+        <w:sz w:val="20"/>
+      </w:rPr>
+    </w:lvl>
+    <w:lvl w:ilvl="2" w:tentative="1">
+      <w:start w:val="1"/>
+      <w:numFmt w:val="bullet"/>
+      <w:lvlText w:val=""/>
+      <w:lvlJc w:val="left"/>
+      <w:pPr>
+        <w:tabs>
+          <w:tab w:val="num" w:pos="2160"/>
+        </w:tabs>
+        <w:ind w:left="2160" w:hanging="360"/>
+      </w:pPr>
+      <w:rPr>
+        <w:rFonts w:ascii="Wingdings" w:hAnsi="Wingdings" w:hint="default"/>
+        <w:sz w:val="20"/>
+      </w:rPr>
+    </w:lvl>
+    <w:lvl w:ilvl="3" w:tentative="1">
+      <w:start w:val="1"/>
+      <w:numFmt w:val="bullet"/>
+      <w:lvlText w:val=""/>
+      <w:lvlJc w:val="left"/>
+      <w:pPr>
+        <w:tabs>
+          <w:tab w:val="num" w:pos="2880"/>
+        </w:tabs>
+        <w:ind w:left="2880" w:hanging="360"/>
+      </w:pPr>
+      <w:rPr>
+        <w:rFonts w:ascii="Wingdings" w:hAnsi="Wingdings" w:hint="default"/>
+        <w:sz w:val="20"/>
+      </w:rPr>
+    </w:lvl>
+    <w:lvl w:ilvl="4" w:tentative="1">
+      <w:start w:val="1"/>
+      <w:numFmt w:val="bullet"/>
+      <w:lvlText w:val=""/>
+      <w:lvlJc w:val="left"/>
+      <w:pPr>
+        <w:tabs>
+          <w:tab w:val="num" w:pos="3600"/>
+        </w:tabs>
+        <w:ind w:left="3600" w:hanging="360"/>
+      </w:pPr>
+      <w:rPr>
+        <w:rFonts w:ascii="Wingdings" w:hAnsi="Wingdings" w:hint="default"/>
+        <w:sz w:val="20"/>
+      </w:rPr>
+    </w:lvl>
+    <w:lvl w:ilvl="5" w:tentative="1">
+      <w:start w:val="1"/>
+      <w:numFmt w:val="bullet"/>
+      <w:lvlText w:val=""/>
+      <w:lvlJc w:val="left"/>
+      <w:pPr>
+        <w:tabs>
+          <w:tab w:val="num" w:pos="4320"/>
+        </w:tabs>
+        <w:ind w:left="4320" w:hanging="360"/>
+      </w:pPr>
+      <w:rPr>
+        <w:rFonts w:ascii="Wingdings" w:hAnsi="Wingdings" w:hint="default"/>
+        <w:sz w:val="20"/>
+      </w:rPr>
+    </w:lvl>
+    <w:lvl w:ilvl="6" w:tentative="1">
+      <w:start w:val="1"/>
+      <w:numFmt w:val="bullet"/>
+      <w:lvlText w:val=""/>
+      <w:lvlJc w:val="left"/>
+      <w:pPr>
+        <w:tabs>
+          <w:tab w:val="num" w:pos="5040"/>
+        </w:tabs>
+        <w:ind w:left="5040" w:hanging="360"/>
+      </w:pPr>
+      <w:rPr>
+        <w:rFonts w:ascii="Wingdings" w:hAnsi="Wingdings" w:hint="default"/>
+        <w:sz w:val="20"/>
+      </w:rPr>
+    </w:lvl>
+    <w:lvl w:ilvl="7" w:tentative="1">
+      <w:start w:val="1"/>
+      <w:numFmt w:val="bullet"/>
+      <w:lvlText w:val=""/>
+      <w:lvlJc w:val="left"/>
+      <w:pPr>
+        <w:tabs>
+          <w:tab w:val="num" w:pos="5760"/>
+        </w:tabs>
+        <w:ind w:left="5760" w:hanging="360"/>
+      </w:pPr>
+      <w:rPr>
+        <w:rFonts w:ascii="Wingdings" w:hAnsi="Wingdings" w:hint="default"/>
+        <w:sz w:val="20"/>
+      </w:rPr>
+    </w:lvl>
+    <w:lvl w:ilvl="8" w:tentative="1">
+      <w:start w:val="1"/>
+      <w:numFmt w:val="bullet"/>
+      <w:lvlText w:val=""/>
+      <w:lvlJc w:val="left"/>
+      <w:pPr>
+        <w:tabs>
+          <w:tab w:val="num" w:pos="6480"/>
+        </w:tabs>
+        <w:ind w:left="6480" w:hanging="360"/>
+      </w:pPr>
+      <w:rPr>
+        <w:rFonts w:ascii="Wingdings" w:hAnsi="Wingdings" w:hint="default"/>
+        <w:sz w:val="20"/>
+      </w:rPr>
+    </w:lvl>
+  </w:abstractNum>
+  <w:abstractNum w:abstractNumId="29" w15:restartNumberingAfterBreak="0">
     <w:nsid w:val="460A2869"/>
     <w:multiLevelType w:val="multilevel"/>
     <w:tmpl w:val="DFC4FE2E"/>
@@ -10035,7 +12852,305 @@
       </w:rPr>
     </w:lvl>
   </w:abstractNum>
-  <w:abstractNum w:abstractNumId="19" w15:restartNumberingAfterBreak="0">
+  <w:abstractNum w:abstractNumId="30" w15:restartNumberingAfterBreak="0">
+    <w:nsid w:val="4A2129D1"/>
+    <w:multiLevelType w:val="multilevel"/>
+    <w:tmpl w:val="C69A8734"/>
+    <w:lvl w:ilvl="0">
+      <w:start w:val="1"/>
+      <w:numFmt w:val="bullet"/>
+      <w:lvlText w:val=""/>
+      <w:lvlJc w:val="left"/>
+      <w:pPr>
+        <w:tabs>
+          <w:tab w:val="num" w:pos="720"/>
+        </w:tabs>
+        <w:ind w:left="720" w:hanging="360"/>
+      </w:pPr>
+      <w:rPr>
+        <w:rFonts w:ascii="Symbol" w:hAnsi="Symbol" w:hint="default"/>
+        <w:sz w:val="20"/>
+      </w:rPr>
+    </w:lvl>
+    <w:lvl w:ilvl="1" w:tentative="1">
+      <w:start w:val="1"/>
+      <w:numFmt w:val="bullet"/>
+      <w:lvlText w:val="o"/>
+      <w:lvlJc w:val="left"/>
+      <w:pPr>
+        <w:tabs>
+          <w:tab w:val="num" w:pos="1440"/>
+        </w:tabs>
+        <w:ind w:left="1440" w:hanging="360"/>
+      </w:pPr>
+      <w:rPr>
+        <w:rFonts w:ascii="Courier New" w:hAnsi="Courier New" w:hint="default"/>
+        <w:sz w:val="20"/>
+      </w:rPr>
+    </w:lvl>
+    <w:lvl w:ilvl="2" w:tentative="1">
+      <w:start w:val="1"/>
+      <w:numFmt w:val="bullet"/>
+      <w:lvlText w:val=""/>
+      <w:lvlJc w:val="left"/>
+      <w:pPr>
+        <w:tabs>
+          <w:tab w:val="num" w:pos="2160"/>
+        </w:tabs>
+        <w:ind w:left="2160" w:hanging="360"/>
+      </w:pPr>
+      <w:rPr>
+        <w:rFonts w:ascii="Wingdings" w:hAnsi="Wingdings" w:hint="default"/>
+        <w:sz w:val="20"/>
+      </w:rPr>
+    </w:lvl>
+    <w:lvl w:ilvl="3" w:tentative="1">
+      <w:start w:val="1"/>
+      <w:numFmt w:val="bullet"/>
+      <w:lvlText w:val=""/>
+      <w:lvlJc w:val="left"/>
+      <w:pPr>
+        <w:tabs>
+          <w:tab w:val="num" w:pos="2880"/>
+        </w:tabs>
+        <w:ind w:left="2880" w:hanging="360"/>
+      </w:pPr>
+      <w:rPr>
+        <w:rFonts w:ascii="Wingdings" w:hAnsi="Wingdings" w:hint="default"/>
+        <w:sz w:val="20"/>
+      </w:rPr>
+    </w:lvl>
+    <w:lvl w:ilvl="4" w:tentative="1">
+      <w:start w:val="1"/>
+      <w:numFmt w:val="bullet"/>
+      <w:lvlText w:val=""/>
+      <w:lvlJc w:val="left"/>
+      <w:pPr>
+        <w:tabs>
+          <w:tab w:val="num" w:pos="3600"/>
+        </w:tabs>
+        <w:ind w:left="3600" w:hanging="360"/>
+      </w:pPr>
+      <w:rPr>
+        <w:rFonts w:ascii="Wingdings" w:hAnsi="Wingdings" w:hint="default"/>
+        <w:sz w:val="20"/>
+      </w:rPr>
+    </w:lvl>
+    <w:lvl w:ilvl="5" w:tentative="1">
+      <w:start w:val="1"/>
+      <w:numFmt w:val="bullet"/>
+      <w:lvlText w:val=""/>
+      <w:lvlJc w:val="left"/>
+      <w:pPr>
+        <w:tabs>
+          <w:tab w:val="num" w:pos="4320"/>
+        </w:tabs>
+        <w:ind w:left="4320" w:hanging="360"/>
+      </w:pPr>
+      <w:rPr>
+        <w:rFonts w:ascii="Wingdings" w:hAnsi="Wingdings" w:hint="default"/>
+        <w:sz w:val="20"/>
+      </w:rPr>
+    </w:lvl>
+    <w:lvl w:ilvl="6" w:tentative="1">
+      <w:start w:val="1"/>
+      <w:numFmt w:val="bullet"/>
+      <w:lvlText w:val=""/>
+      <w:lvlJc w:val="left"/>
+      <w:pPr>
+        <w:tabs>
+          <w:tab w:val="num" w:pos="5040"/>
+        </w:tabs>
+        <w:ind w:left="5040" w:hanging="360"/>
+      </w:pPr>
+      <w:rPr>
+        <w:rFonts w:ascii="Wingdings" w:hAnsi="Wingdings" w:hint="default"/>
+        <w:sz w:val="20"/>
+      </w:rPr>
+    </w:lvl>
+    <w:lvl w:ilvl="7" w:tentative="1">
+      <w:start w:val="1"/>
+      <w:numFmt w:val="bullet"/>
+      <w:lvlText w:val=""/>
+      <w:lvlJc w:val="left"/>
+      <w:pPr>
+        <w:tabs>
+          <w:tab w:val="num" w:pos="5760"/>
+        </w:tabs>
+        <w:ind w:left="5760" w:hanging="360"/>
+      </w:pPr>
+      <w:rPr>
+        <w:rFonts w:ascii="Wingdings" w:hAnsi="Wingdings" w:hint="default"/>
+        <w:sz w:val="20"/>
+      </w:rPr>
+    </w:lvl>
+    <w:lvl w:ilvl="8" w:tentative="1">
+      <w:start w:val="1"/>
+      <w:numFmt w:val="bullet"/>
+      <w:lvlText w:val=""/>
+      <w:lvlJc w:val="left"/>
+      <w:pPr>
+        <w:tabs>
+          <w:tab w:val="num" w:pos="6480"/>
+        </w:tabs>
+        <w:ind w:left="6480" w:hanging="360"/>
+      </w:pPr>
+      <w:rPr>
+        <w:rFonts w:ascii="Wingdings" w:hAnsi="Wingdings" w:hint="default"/>
+        <w:sz w:val="20"/>
+      </w:rPr>
+    </w:lvl>
+  </w:abstractNum>
+  <w:abstractNum w:abstractNumId="31" w15:restartNumberingAfterBreak="0">
+    <w:nsid w:val="4F1A63A5"/>
+    <w:multiLevelType w:val="multilevel"/>
+    <w:tmpl w:val="078AB136"/>
+    <w:lvl w:ilvl="0">
+      <w:start w:val="1"/>
+      <w:numFmt w:val="bullet"/>
+      <w:lvlText w:val=""/>
+      <w:lvlJc w:val="left"/>
+      <w:pPr>
+        <w:tabs>
+          <w:tab w:val="num" w:pos="720"/>
+        </w:tabs>
+        <w:ind w:left="720" w:hanging="360"/>
+      </w:pPr>
+      <w:rPr>
+        <w:rFonts w:ascii="Symbol" w:hAnsi="Symbol" w:hint="default"/>
+        <w:sz w:val="20"/>
+      </w:rPr>
+    </w:lvl>
+    <w:lvl w:ilvl="1">
+      <w:start w:val="1"/>
+      <w:numFmt w:val="bullet"/>
+      <w:lvlText w:val="o"/>
+      <w:lvlJc w:val="left"/>
+      <w:pPr>
+        <w:tabs>
+          <w:tab w:val="num" w:pos="1440"/>
+        </w:tabs>
+        <w:ind w:left="1440" w:hanging="360"/>
+      </w:pPr>
+      <w:rPr>
+        <w:rFonts w:ascii="Courier New" w:hAnsi="Courier New" w:hint="default"/>
+        <w:sz w:val="20"/>
+      </w:rPr>
+    </w:lvl>
+    <w:lvl w:ilvl="2" w:tentative="1">
+      <w:start w:val="1"/>
+      <w:numFmt w:val="bullet"/>
+      <w:lvlText w:val=""/>
+      <w:lvlJc w:val="left"/>
+      <w:pPr>
+        <w:tabs>
+          <w:tab w:val="num" w:pos="2160"/>
+        </w:tabs>
+        <w:ind w:left="2160" w:hanging="360"/>
+      </w:pPr>
+      <w:rPr>
+        <w:rFonts w:ascii="Wingdings" w:hAnsi="Wingdings" w:hint="default"/>
+        <w:sz w:val="20"/>
+      </w:rPr>
+    </w:lvl>
+    <w:lvl w:ilvl="3" w:tentative="1">
+      <w:start w:val="1"/>
+      <w:numFmt w:val="bullet"/>
+      <w:lvlText w:val=""/>
+      <w:lvlJc w:val="left"/>
+      <w:pPr>
+        <w:tabs>
+          <w:tab w:val="num" w:pos="2880"/>
+        </w:tabs>
+        <w:ind w:left="2880" w:hanging="360"/>
+      </w:pPr>
+      <w:rPr>
+        <w:rFonts w:ascii="Wingdings" w:hAnsi="Wingdings" w:hint="default"/>
+        <w:sz w:val="20"/>
+      </w:rPr>
+    </w:lvl>
+    <w:lvl w:ilvl="4" w:tentative="1">
+      <w:start w:val="1"/>
+      <w:numFmt w:val="bullet"/>
+      <w:lvlText w:val=""/>
+      <w:lvlJc w:val="left"/>
+      <w:pPr>
+        <w:tabs>
+          <w:tab w:val="num" w:pos="3600"/>
+        </w:tabs>
+        <w:ind w:left="3600" w:hanging="360"/>
+      </w:pPr>
+      <w:rPr>
+        <w:rFonts w:ascii="Wingdings" w:hAnsi="Wingdings" w:hint="default"/>
+        <w:sz w:val="20"/>
+      </w:rPr>
+    </w:lvl>
+    <w:lvl w:ilvl="5" w:tentative="1">
+      <w:start w:val="1"/>
+      <w:numFmt w:val="bullet"/>
+      <w:lvlText w:val=""/>
+      <w:lvlJc w:val="left"/>
+      <w:pPr>
+        <w:tabs>
+          <w:tab w:val="num" w:pos="4320"/>
+        </w:tabs>
+        <w:ind w:left="4320" w:hanging="360"/>
+      </w:pPr>
+      <w:rPr>
+        <w:rFonts w:ascii="Wingdings" w:hAnsi="Wingdings" w:hint="default"/>
+        <w:sz w:val="20"/>
+      </w:rPr>
+    </w:lvl>
+    <w:lvl w:ilvl="6" w:tentative="1">
+      <w:start w:val="1"/>
+      <w:numFmt w:val="bullet"/>
+      <w:lvlText w:val=""/>
+      <w:lvlJc w:val="left"/>
+      <w:pPr>
+        <w:tabs>
+          <w:tab w:val="num" w:pos="5040"/>
+        </w:tabs>
+        <w:ind w:left="5040" w:hanging="360"/>
+      </w:pPr>
+      <w:rPr>
+        <w:rFonts w:ascii="Wingdings" w:hAnsi="Wingdings" w:hint="default"/>
+        <w:sz w:val="20"/>
+      </w:rPr>
+    </w:lvl>
+    <w:lvl w:ilvl="7" w:tentative="1">
+      <w:start w:val="1"/>
+      <w:numFmt w:val="bullet"/>
+      <w:lvlText w:val=""/>
+      <w:lvlJc w:val="left"/>
+      <w:pPr>
+        <w:tabs>
+          <w:tab w:val="num" w:pos="5760"/>
+        </w:tabs>
+        <w:ind w:left="5760" w:hanging="360"/>
+      </w:pPr>
+      <w:rPr>
+        <w:rFonts w:ascii="Wingdings" w:hAnsi="Wingdings" w:hint="default"/>
+        <w:sz w:val="20"/>
+      </w:rPr>
+    </w:lvl>
+    <w:lvl w:ilvl="8" w:tentative="1">
+      <w:start w:val="1"/>
+      <w:numFmt w:val="bullet"/>
+      <w:lvlText w:val=""/>
+      <w:lvlJc w:val="left"/>
+      <w:pPr>
+        <w:tabs>
+          <w:tab w:val="num" w:pos="6480"/>
+        </w:tabs>
+        <w:ind w:left="6480" w:hanging="360"/>
+      </w:pPr>
+      <w:rPr>
+        <w:rFonts w:ascii="Wingdings" w:hAnsi="Wingdings" w:hint="default"/>
+        <w:sz w:val="20"/>
+      </w:rPr>
+    </w:lvl>
+  </w:abstractNum>
+  <w:abstractNum w:abstractNumId="32" w15:restartNumberingAfterBreak="0">
     <w:nsid w:val="51E055AA"/>
     <w:multiLevelType w:val="multilevel"/>
     <w:tmpl w:val="237A7B08"/>
@@ -10184,7 +13299,7 @@
       </w:rPr>
     </w:lvl>
   </w:abstractNum>
-  <w:abstractNum w:abstractNumId="20" w15:restartNumberingAfterBreak="0">
+  <w:abstractNum w:abstractNumId="33" w15:restartNumberingAfterBreak="0">
     <w:nsid w:val="523F0368"/>
     <w:multiLevelType w:val="multilevel"/>
     <w:tmpl w:val="A4D895F4"/>
@@ -10333,7 +13448,156 @@
       </w:rPr>
     </w:lvl>
   </w:abstractNum>
-  <w:abstractNum w:abstractNumId="21" w15:restartNumberingAfterBreak="0">
+  <w:abstractNum w:abstractNumId="34" w15:restartNumberingAfterBreak="0">
+    <w:nsid w:val="52D16098"/>
+    <w:multiLevelType w:val="multilevel"/>
+    <w:tmpl w:val="EA625660"/>
+    <w:lvl w:ilvl="0">
+      <w:start w:val="1"/>
+      <w:numFmt w:val="bullet"/>
+      <w:lvlText w:val=""/>
+      <w:lvlJc w:val="left"/>
+      <w:pPr>
+        <w:tabs>
+          <w:tab w:val="num" w:pos="720"/>
+        </w:tabs>
+        <w:ind w:left="720" w:hanging="360"/>
+      </w:pPr>
+      <w:rPr>
+        <w:rFonts w:ascii="Symbol" w:hAnsi="Symbol" w:hint="default"/>
+        <w:sz w:val="20"/>
+      </w:rPr>
+    </w:lvl>
+    <w:lvl w:ilvl="1" w:tentative="1">
+      <w:start w:val="1"/>
+      <w:numFmt w:val="bullet"/>
+      <w:lvlText w:val="o"/>
+      <w:lvlJc w:val="left"/>
+      <w:pPr>
+        <w:tabs>
+          <w:tab w:val="num" w:pos="1440"/>
+        </w:tabs>
+        <w:ind w:left="1440" w:hanging="360"/>
+      </w:pPr>
+      <w:rPr>
+        <w:rFonts w:ascii="Courier New" w:hAnsi="Courier New" w:hint="default"/>
+        <w:sz w:val="20"/>
+      </w:rPr>
+    </w:lvl>
+    <w:lvl w:ilvl="2" w:tentative="1">
+      <w:start w:val="1"/>
+      <w:numFmt w:val="bullet"/>
+      <w:lvlText w:val=""/>
+      <w:lvlJc w:val="left"/>
+      <w:pPr>
+        <w:tabs>
+          <w:tab w:val="num" w:pos="2160"/>
+        </w:tabs>
+        <w:ind w:left="2160" w:hanging="360"/>
+      </w:pPr>
+      <w:rPr>
+        <w:rFonts w:ascii="Wingdings" w:hAnsi="Wingdings" w:hint="default"/>
+        <w:sz w:val="20"/>
+      </w:rPr>
+    </w:lvl>
+    <w:lvl w:ilvl="3" w:tentative="1">
+      <w:start w:val="1"/>
+      <w:numFmt w:val="bullet"/>
+      <w:lvlText w:val=""/>
+      <w:lvlJc w:val="left"/>
+      <w:pPr>
+        <w:tabs>
+          <w:tab w:val="num" w:pos="2880"/>
+        </w:tabs>
+        <w:ind w:left="2880" w:hanging="360"/>
+      </w:pPr>
+      <w:rPr>
+        <w:rFonts w:ascii="Wingdings" w:hAnsi="Wingdings" w:hint="default"/>
+        <w:sz w:val="20"/>
+      </w:rPr>
+    </w:lvl>
+    <w:lvl w:ilvl="4" w:tentative="1">
+      <w:start w:val="1"/>
+      <w:numFmt w:val="bullet"/>
+      <w:lvlText w:val=""/>
+      <w:lvlJc w:val="left"/>
+      <w:pPr>
+        <w:tabs>
+          <w:tab w:val="num" w:pos="3600"/>
+        </w:tabs>
+        <w:ind w:left="3600" w:hanging="360"/>
+      </w:pPr>
+      <w:rPr>
+        <w:rFonts w:ascii="Wingdings" w:hAnsi="Wingdings" w:hint="default"/>
+        <w:sz w:val="20"/>
+      </w:rPr>
+    </w:lvl>
+    <w:lvl w:ilvl="5" w:tentative="1">
+      <w:start w:val="1"/>
+      <w:numFmt w:val="bullet"/>
+      <w:lvlText w:val=""/>
+      <w:lvlJc w:val="left"/>
+      <w:pPr>
+        <w:tabs>
+          <w:tab w:val="num" w:pos="4320"/>
+        </w:tabs>
+        <w:ind w:left="4320" w:hanging="360"/>
+      </w:pPr>
+      <w:rPr>
+        <w:rFonts w:ascii="Wingdings" w:hAnsi="Wingdings" w:hint="default"/>
+        <w:sz w:val="20"/>
+      </w:rPr>
+    </w:lvl>
+    <w:lvl w:ilvl="6" w:tentative="1">
+      <w:start w:val="1"/>
+      <w:numFmt w:val="bullet"/>
+      <w:lvlText w:val=""/>
+      <w:lvlJc w:val="left"/>
+      <w:pPr>
+        <w:tabs>
+          <w:tab w:val="num" w:pos="5040"/>
+        </w:tabs>
+        <w:ind w:left="5040" w:hanging="360"/>
+      </w:pPr>
+      <w:rPr>
+        <w:rFonts w:ascii="Wingdings" w:hAnsi="Wingdings" w:hint="default"/>
+        <w:sz w:val="20"/>
+      </w:rPr>
+    </w:lvl>
+    <w:lvl w:ilvl="7" w:tentative="1">
+      <w:start w:val="1"/>
+      <w:numFmt w:val="bullet"/>
+      <w:lvlText w:val=""/>
+      <w:lvlJc w:val="left"/>
+      <w:pPr>
+        <w:tabs>
+          <w:tab w:val="num" w:pos="5760"/>
+        </w:tabs>
+        <w:ind w:left="5760" w:hanging="360"/>
+      </w:pPr>
+      <w:rPr>
+        <w:rFonts w:ascii="Wingdings" w:hAnsi="Wingdings" w:hint="default"/>
+        <w:sz w:val="20"/>
+      </w:rPr>
+    </w:lvl>
+    <w:lvl w:ilvl="8" w:tentative="1">
+      <w:start w:val="1"/>
+      <w:numFmt w:val="bullet"/>
+      <w:lvlText w:val=""/>
+      <w:lvlJc w:val="left"/>
+      <w:pPr>
+        <w:tabs>
+          <w:tab w:val="num" w:pos="6480"/>
+        </w:tabs>
+        <w:ind w:left="6480" w:hanging="360"/>
+      </w:pPr>
+      <w:rPr>
+        <w:rFonts w:ascii="Wingdings" w:hAnsi="Wingdings" w:hint="default"/>
+        <w:sz w:val="20"/>
+      </w:rPr>
+    </w:lvl>
+  </w:abstractNum>
+  <w:abstractNum w:abstractNumId="35" w15:restartNumberingAfterBreak="0">
     <w:nsid w:val="54BD27E1"/>
     <w:multiLevelType w:val="multilevel"/>
     <w:tmpl w:val="5F7A307C"/>
@@ -10482,7 +13746,7 @@
       </w:rPr>
     </w:lvl>
   </w:abstractNum>
-  <w:abstractNum w:abstractNumId="22" w15:restartNumberingAfterBreak="0">
+  <w:abstractNum w:abstractNumId="36" w15:restartNumberingAfterBreak="0">
     <w:nsid w:val="56BC31EE"/>
     <w:multiLevelType w:val="multilevel"/>
     <w:tmpl w:val="748EFAFE"/>
@@ -10631,7 +13895,7 @@
       </w:rPr>
     </w:lvl>
   </w:abstractNum>
-  <w:abstractNum w:abstractNumId="23" w15:restartNumberingAfterBreak="0">
+  <w:abstractNum w:abstractNumId="37" w15:restartNumberingAfterBreak="0">
     <w:nsid w:val="584218C8"/>
     <w:multiLevelType w:val="multilevel"/>
     <w:tmpl w:val="C600A986"/>
@@ -10780,7 +14044,7 @@
       </w:rPr>
     </w:lvl>
   </w:abstractNum>
-  <w:abstractNum w:abstractNumId="24" w15:restartNumberingAfterBreak="0">
+  <w:abstractNum w:abstractNumId="38" w15:restartNumberingAfterBreak="0">
     <w:nsid w:val="5CB727F9"/>
     <w:multiLevelType w:val="multilevel"/>
     <w:tmpl w:val="7E422A54"/>
@@ -10929,7 +14193,7 @@
       </w:rPr>
     </w:lvl>
   </w:abstractNum>
-  <w:abstractNum w:abstractNumId="25" w15:restartNumberingAfterBreak="0">
+  <w:abstractNum w:abstractNumId="39" w15:restartNumberingAfterBreak="0">
     <w:nsid w:val="5CF02C20"/>
     <w:multiLevelType w:val="hybridMultilevel"/>
     <w:tmpl w:val="F4CCFE3C"/>
@@ -11042,7 +14306,7 @@
       </w:rPr>
     </w:lvl>
   </w:abstractNum>
-  <w:abstractNum w:abstractNumId="26" w15:restartNumberingAfterBreak="0">
+  <w:abstractNum w:abstractNumId="40" w15:restartNumberingAfterBreak="0">
     <w:nsid w:val="5D8460EE"/>
     <w:multiLevelType w:val="multilevel"/>
     <w:tmpl w:val="B89E12B8"/>
@@ -11191,7 +14455,7 @@
       </w:rPr>
     </w:lvl>
   </w:abstractNum>
-  <w:abstractNum w:abstractNumId="27" w15:restartNumberingAfterBreak="0">
+  <w:abstractNum w:abstractNumId="41" w15:restartNumberingAfterBreak="0">
     <w:nsid w:val="625E751C"/>
     <w:multiLevelType w:val="multilevel"/>
     <w:tmpl w:val="F0F45740"/>
@@ -11340,7 +14604,7 @@
       </w:rPr>
     </w:lvl>
   </w:abstractNum>
-  <w:abstractNum w:abstractNumId="28" w15:restartNumberingAfterBreak="0">
+  <w:abstractNum w:abstractNumId="42" w15:restartNumberingAfterBreak="0">
     <w:nsid w:val="63770A53"/>
     <w:multiLevelType w:val="multilevel"/>
     <w:tmpl w:val="62885046"/>
@@ -11489,7 +14753,7 @@
       </w:rPr>
     </w:lvl>
   </w:abstractNum>
-  <w:abstractNum w:abstractNumId="29" w15:restartNumberingAfterBreak="0">
+  <w:abstractNum w:abstractNumId="43" w15:restartNumberingAfterBreak="0">
     <w:nsid w:val="656C21CD"/>
     <w:multiLevelType w:val="multilevel"/>
     <w:tmpl w:val="CCC4163A"/>
@@ -11638,7 +14902,7 @@
       </w:rPr>
     </w:lvl>
   </w:abstractNum>
-  <w:abstractNum w:abstractNumId="30" w15:restartNumberingAfterBreak="0">
+  <w:abstractNum w:abstractNumId="44" w15:restartNumberingAfterBreak="0">
     <w:nsid w:val="73265A9B"/>
     <w:multiLevelType w:val="multilevel"/>
     <w:tmpl w:val="7EC60726"/>
@@ -11787,7 +15051,7 @@
       </w:rPr>
     </w:lvl>
   </w:abstractNum>
-  <w:abstractNum w:abstractNumId="31" w15:restartNumberingAfterBreak="0">
+  <w:abstractNum w:abstractNumId="45" w15:restartNumberingAfterBreak="0">
     <w:nsid w:val="73F25F9A"/>
     <w:multiLevelType w:val="multilevel"/>
     <w:tmpl w:val="AD066166"/>
@@ -11936,7 +15200,120 @@
       </w:rPr>
     </w:lvl>
   </w:abstractNum>
-  <w:abstractNum w:abstractNumId="32" w15:restartNumberingAfterBreak="0">
+  <w:abstractNum w:abstractNumId="46" w15:restartNumberingAfterBreak="0">
+    <w:nsid w:val="743C6ADD"/>
+    <w:multiLevelType w:val="multilevel"/>
+    <w:tmpl w:val="F8A2FBB4"/>
+    <w:lvl w:ilvl="0">
+      <w:start w:val="1"/>
+      <w:numFmt w:val="decimal"/>
+      <w:lvlText w:val="%1."/>
+      <w:lvlJc w:val="left"/>
+      <w:pPr>
+        <w:tabs>
+          <w:tab w:val="num" w:pos="720"/>
+        </w:tabs>
+        <w:ind w:left="720" w:hanging="360"/>
+      </w:pPr>
+    </w:lvl>
+    <w:lvl w:ilvl="1" w:tentative="1">
+      <w:start w:val="1"/>
+      <w:numFmt w:val="decimal"/>
+      <w:lvlText w:val="%2."/>
+      <w:lvlJc w:val="left"/>
+      <w:pPr>
+        <w:tabs>
+          <w:tab w:val="num" w:pos="1440"/>
+        </w:tabs>
+        <w:ind w:left="1440" w:hanging="360"/>
+      </w:pPr>
+    </w:lvl>
+    <w:lvl w:ilvl="2" w:tentative="1">
+      <w:start w:val="1"/>
+      <w:numFmt w:val="decimal"/>
+      <w:lvlText w:val="%3."/>
+      <w:lvlJc w:val="left"/>
+      <w:pPr>
+        <w:tabs>
+          <w:tab w:val="num" w:pos="2160"/>
+        </w:tabs>
+        <w:ind w:left="2160" w:hanging="360"/>
+      </w:pPr>
+    </w:lvl>
+    <w:lvl w:ilvl="3" w:tentative="1">
+      <w:start w:val="1"/>
+      <w:numFmt w:val="decimal"/>
+      <w:lvlText w:val="%4."/>
+      <w:lvlJc w:val="left"/>
+      <w:pPr>
+        <w:tabs>
+          <w:tab w:val="num" w:pos="2880"/>
+        </w:tabs>
+        <w:ind w:left="2880" w:hanging="360"/>
+      </w:pPr>
+    </w:lvl>
+    <w:lvl w:ilvl="4" w:tentative="1">
+      <w:start w:val="1"/>
+      <w:numFmt w:val="decimal"/>
+      <w:lvlText w:val="%5."/>
+      <w:lvlJc w:val="left"/>
+      <w:pPr>
+        <w:tabs>
+          <w:tab w:val="num" w:pos="3600"/>
+        </w:tabs>
+        <w:ind w:left="3600" w:hanging="360"/>
+      </w:pPr>
+    </w:lvl>
+    <w:lvl w:ilvl="5" w:tentative="1">
+      <w:start w:val="1"/>
+      <w:numFmt w:val="decimal"/>
+      <w:lvlText w:val="%6."/>
+      <w:lvlJc w:val="left"/>
+      <w:pPr>
+        <w:tabs>
+          <w:tab w:val="num" w:pos="4320"/>
+        </w:tabs>
+        <w:ind w:left="4320" w:hanging="360"/>
+      </w:pPr>
+    </w:lvl>
+    <w:lvl w:ilvl="6" w:tentative="1">
+      <w:start w:val="1"/>
+      <w:numFmt w:val="decimal"/>
+      <w:lvlText w:val="%7."/>
+      <w:lvlJc w:val="left"/>
+      <w:pPr>
+        <w:tabs>
+          <w:tab w:val="num" w:pos="5040"/>
+        </w:tabs>
+        <w:ind w:left="5040" w:hanging="360"/>
+      </w:pPr>
+    </w:lvl>
+    <w:lvl w:ilvl="7" w:tentative="1">
+      <w:start w:val="1"/>
+      <w:numFmt w:val="decimal"/>
+      <w:lvlText w:val="%8."/>
+      <w:lvlJc w:val="left"/>
+      <w:pPr>
+        <w:tabs>
+          <w:tab w:val="num" w:pos="5760"/>
+        </w:tabs>
+        <w:ind w:left="5760" w:hanging="360"/>
+      </w:pPr>
+    </w:lvl>
+    <w:lvl w:ilvl="8" w:tentative="1">
+      <w:start w:val="1"/>
+      <w:numFmt w:val="decimal"/>
+      <w:lvlText w:val="%9."/>
+      <w:lvlJc w:val="left"/>
+      <w:pPr>
+        <w:tabs>
+          <w:tab w:val="num" w:pos="6480"/>
+        </w:tabs>
+        <w:ind w:left="6480" w:hanging="360"/>
+      </w:pPr>
+    </w:lvl>
+  </w:abstractNum>
+  <w:abstractNum w:abstractNumId="47" w15:restartNumberingAfterBreak="0">
     <w:nsid w:val="771C367D"/>
     <w:multiLevelType w:val="multilevel"/>
     <w:tmpl w:val="2208D758"/>
@@ -12085,7 +15462,7 @@
       </w:rPr>
     </w:lvl>
   </w:abstractNum>
-  <w:abstractNum w:abstractNumId="33" w15:restartNumberingAfterBreak="0">
+  <w:abstractNum w:abstractNumId="48" w15:restartNumberingAfterBreak="0">
     <w:nsid w:val="780C2AA7"/>
     <w:multiLevelType w:val="multilevel"/>
     <w:tmpl w:val="EB441F20"/>
@@ -12234,7 +15611,7 @@
       </w:rPr>
     </w:lvl>
   </w:abstractNum>
-  <w:abstractNum w:abstractNumId="34" w15:restartNumberingAfterBreak="0">
+  <w:abstractNum w:abstractNumId="49" w15:restartNumberingAfterBreak="0">
     <w:nsid w:val="7A684395"/>
     <w:multiLevelType w:val="multilevel"/>
     <w:tmpl w:val="D946D7E4"/>
@@ -12383,7 +15760,7 @@
       </w:rPr>
     </w:lvl>
   </w:abstractNum>
-  <w:abstractNum w:abstractNumId="35" w15:restartNumberingAfterBreak="0">
+  <w:abstractNum w:abstractNumId="50" w15:restartNumberingAfterBreak="0">
     <w:nsid w:val="7ACA5B5A"/>
     <w:multiLevelType w:val="multilevel"/>
     <w:tmpl w:val="A378DC06"/>
@@ -12532,7 +15909,7 @@
       </w:rPr>
     </w:lvl>
   </w:abstractNum>
-  <w:abstractNum w:abstractNumId="36" w15:restartNumberingAfterBreak="0">
+  <w:abstractNum w:abstractNumId="51" w15:restartNumberingAfterBreak="0">
     <w:nsid w:val="7BBC1C85"/>
     <w:multiLevelType w:val="multilevel"/>
     <w:tmpl w:val="9DBA780C"/>
@@ -12681,14 +16058,163 @@
       </w:rPr>
     </w:lvl>
   </w:abstractNum>
+  <w:abstractNum w:abstractNumId="52" w15:restartNumberingAfterBreak="0">
+    <w:nsid w:val="7F4E2597"/>
+    <w:multiLevelType w:val="multilevel"/>
+    <w:tmpl w:val="A72E2456"/>
+    <w:lvl w:ilvl="0">
+      <w:start w:val="1"/>
+      <w:numFmt w:val="bullet"/>
+      <w:lvlText w:val=""/>
+      <w:lvlJc w:val="left"/>
+      <w:pPr>
+        <w:tabs>
+          <w:tab w:val="num" w:pos="720"/>
+        </w:tabs>
+        <w:ind w:left="720" w:hanging="360"/>
+      </w:pPr>
+      <w:rPr>
+        <w:rFonts w:ascii="Symbol" w:hAnsi="Symbol" w:hint="default"/>
+        <w:sz w:val="20"/>
+      </w:rPr>
+    </w:lvl>
+    <w:lvl w:ilvl="1" w:tentative="1">
+      <w:start w:val="1"/>
+      <w:numFmt w:val="bullet"/>
+      <w:lvlText w:val="o"/>
+      <w:lvlJc w:val="left"/>
+      <w:pPr>
+        <w:tabs>
+          <w:tab w:val="num" w:pos="1440"/>
+        </w:tabs>
+        <w:ind w:left="1440" w:hanging="360"/>
+      </w:pPr>
+      <w:rPr>
+        <w:rFonts w:ascii="Courier New" w:hAnsi="Courier New" w:hint="default"/>
+        <w:sz w:val="20"/>
+      </w:rPr>
+    </w:lvl>
+    <w:lvl w:ilvl="2" w:tentative="1">
+      <w:start w:val="1"/>
+      <w:numFmt w:val="bullet"/>
+      <w:lvlText w:val=""/>
+      <w:lvlJc w:val="left"/>
+      <w:pPr>
+        <w:tabs>
+          <w:tab w:val="num" w:pos="2160"/>
+        </w:tabs>
+        <w:ind w:left="2160" w:hanging="360"/>
+      </w:pPr>
+      <w:rPr>
+        <w:rFonts w:ascii="Wingdings" w:hAnsi="Wingdings" w:hint="default"/>
+        <w:sz w:val="20"/>
+      </w:rPr>
+    </w:lvl>
+    <w:lvl w:ilvl="3" w:tentative="1">
+      <w:start w:val="1"/>
+      <w:numFmt w:val="bullet"/>
+      <w:lvlText w:val=""/>
+      <w:lvlJc w:val="left"/>
+      <w:pPr>
+        <w:tabs>
+          <w:tab w:val="num" w:pos="2880"/>
+        </w:tabs>
+        <w:ind w:left="2880" w:hanging="360"/>
+      </w:pPr>
+      <w:rPr>
+        <w:rFonts w:ascii="Wingdings" w:hAnsi="Wingdings" w:hint="default"/>
+        <w:sz w:val="20"/>
+      </w:rPr>
+    </w:lvl>
+    <w:lvl w:ilvl="4" w:tentative="1">
+      <w:start w:val="1"/>
+      <w:numFmt w:val="bullet"/>
+      <w:lvlText w:val=""/>
+      <w:lvlJc w:val="left"/>
+      <w:pPr>
+        <w:tabs>
+          <w:tab w:val="num" w:pos="3600"/>
+        </w:tabs>
+        <w:ind w:left="3600" w:hanging="360"/>
+      </w:pPr>
+      <w:rPr>
+        <w:rFonts w:ascii="Wingdings" w:hAnsi="Wingdings" w:hint="default"/>
+        <w:sz w:val="20"/>
+      </w:rPr>
+    </w:lvl>
+    <w:lvl w:ilvl="5" w:tentative="1">
+      <w:start w:val="1"/>
+      <w:numFmt w:val="bullet"/>
+      <w:lvlText w:val=""/>
+      <w:lvlJc w:val="left"/>
+      <w:pPr>
+        <w:tabs>
+          <w:tab w:val="num" w:pos="4320"/>
+        </w:tabs>
+        <w:ind w:left="4320" w:hanging="360"/>
+      </w:pPr>
+      <w:rPr>
+        <w:rFonts w:ascii="Wingdings" w:hAnsi="Wingdings" w:hint="default"/>
+        <w:sz w:val="20"/>
+      </w:rPr>
+    </w:lvl>
+    <w:lvl w:ilvl="6" w:tentative="1">
+      <w:start w:val="1"/>
+      <w:numFmt w:val="bullet"/>
+      <w:lvlText w:val=""/>
+      <w:lvlJc w:val="left"/>
+      <w:pPr>
+        <w:tabs>
+          <w:tab w:val="num" w:pos="5040"/>
+        </w:tabs>
+        <w:ind w:left="5040" w:hanging="360"/>
+      </w:pPr>
+      <w:rPr>
+        <w:rFonts w:ascii="Wingdings" w:hAnsi="Wingdings" w:hint="default"/>
+        <w:sz w:val="20"/>
+      </w:rPr>
+    </w:lvl>
+    <w:lvl w:ilvl="7" w:tentative="1">
+      <w:start w:val="1"/>
+      <w:numFmt w:val="bullet"/>
+      <w:lvlText w:val=""/>
+      <w:lvlJc w:val="left"/>
+      <w:pPr>
+        <w:tabs>
+          <w:tab w:val="num" w:pos="5760"/>
+        </w:tabs>
+        <w:ind w:left="5760" w:hanging="360"/>
+      </w:pPr>
+      <w:rPr>
+        <w:rFonts w:ascii="Wingdings" w:hAnsi="Wingdings" w:hint="default"/>
+        <w:sz w:val="20"/>
+      </w:rPr>
+    </w:lvl>
+    <w:lvl w:ilvl="8" w:tentative="1">
+      <w:start w:val="1"/>
+      <w:numFmt w:val="bullet"/>
+      <w:lvlText w:val=""/>
+      <w:lvlJc w:val="left"/>
+      <w:pPr>
+        <w:tabs>
+          <w:tab w:val="num" w:pos="6480"/>
+        </w:tabs>
+        <w:ind w:left="6480" w:hanging="360"/>
+      </w:pPr>
+      <w:rPr>
+        <w:rFonts w:ascii="Wingdings" w:hAnsi="Wingdings" w:hint="default"/>
+        <w:sz w:val="20"/>
+      </w:rPr>
+    </w:lvl>
+  </w:abstractNum>
   <w:num w:numId="1" w16cid:durableId="2049644644">
-    <w:abstractNumId w:val="25"/>
+    <w:abstractNumId w:val="39"/>
   </w:num>
   <w:num w:numId="2" w16cid:durableId="770052952">
-    <w:abstractNumId w:val="15"/>
+    <w:abstractNumId w:val="23"/>
   </w:num>
   <w:num w:numId="3" w16cid:durableId="1821656452">
-    <w:abstractNumId w:val="7"/>
+    <w:abstractNumId w:val="14"/>
   </w:num>
   <w:num w:numId="4" w16cid:durableId="1795521559">
     <w:abstractNumId w:val="0"/>
@@ -12697,100 +16223,148 @@
     <w:abstractNumId w:val="1"/>
   </w:num>
   <w:num w:numId="6" w16cid:durableId="1026251439">
+    <w:abstractNumId w:val="40"/>
+  </w:num>
+  <w:num w:numId="7" w16cid:durableId="585768343">
+    <w:abstractNumId w:val="22"/>
+  </w:num>
+  <w:num w:numId="8" w16cid:durableId="2114010805">
+    <w:abstractNumId w:val="43"/>
+  </w:num>
+  <w:num w:numId="9" w16cid:durableId="2131388972">
+    <w:abstractNumId w:val="47"/>
+  </w:num>
+  <w:num w:numId="10" w16cid:durableId="62683834">
+    <w:abstractNumId w:val="42"/>
+  </w:num>
+  <w:num w:numId="11" w16cid:durableId="101195578">
+    <w:abstractNumId w:val="8"/>
+  </w:num>
+  <w:num w:numId="12" w16cid:durableId="483083890">
+    <w:abstractNumId w:val="25"/>
+  </w:num>
+  <w:num w:numId="13" w16cid:durableId="1959095745">
+    <w:abstractNumId w:val="51"/>
+  </w:num>
+  <w:num w:numId="14" w16cid:durableId="1773554544">
+    <w:abstractNumId w:val="29"/>
+  </w:num>
+  <w:num w:numId="15" w16cid:durableId="373697017">
+    <w:abstractNumId w:val="37"/>
+  </w:num>
+  <w:num w:numId="16" w16cid:durableId="1342269951">
+    <w:abstractNumId w:val="41"/>
+  </w:num>
+  <w:num w:numId="17" w16cid:durableId="635186028">
+    <w:abstractNumId w:val="16"/>
+  </w:num>
+  <w:num w:numId="18" w16cid:durableId="1110323586">
+    <w:abstractNumId w:val="6"/>
+  </w:num>
+  <w:num w:numId="19" w16cid:durableId="1621760621">
+    <w:abstractNumId w:val="44"/>
+  </w:num>
+  <w:num w:numId="20" w16cid:durableId="674383495">
+    <w:abstractNumId w:val="50"/>
+  </w:num>
+  <w:num w:numId="21" w16cid:durableId="1949310536">
+    <w:abstractNumId w:val="45"/>
+  </w:num>
+  <w:num w:numId="22" w16cid:durableId="698162790">
+    <w:abstractNumId w:val="48"/>
+  </w:num>
+  <w:num w:numId="23" w16cid:durableId="414739872">
+    <w:abstractNumId w:val="10"/>
+  </w:num>
+  <w:num w:numId="24" w16cid:durableId="1620380964">
     <w:abstractNumId w:val="26"/>
   </w:num>
-  <w:num w:numId="7" w16cid:durableId="585768343">
-    <w:abstractNumId w:val="14"/>
+  <w:num w:numId="25" w16cid:durableId="426466044">
+    <w:abstractNumId w:val="33"/>
   </w:num>
-  <w:num w:numId="8" w16cid:durableId="2114010805">
-    <w:abstractNumId w:val="29"/>
+  <w:num w:numId="26" w16cid:durableId="1140997344">
+    <w:abstractNumId w:val="35"/>
   </w:num>
-  <w:num w:numId="9" w16cid:durableId="2131388972">
+  <w:num w:numId="27" w16cid:durableId="495342474">
+    <w:abstractNumId w:val="15"/>
+  </w:num>
+  <w:num w:numId="28" w16cid:durableId="1030834307">
+    <w:abstractNumId w:val="4"/>
+  </w:num>
+  <w:num w:numId="29" w16cid:durableId="990594117">
+    <w:abstractNumId w:val="36"/>
+  </w:num>
+  <w:num w:numId="30" w16cid:durableId="1270158108">
+    <w:abstractNumId w:val="20"/>
+  </w:num>
+  <w:num w:numId="31" w16cid:durableId="1121849202">
     <w:abstractNumId w:val="32"/>
   </w:num>
-  <w:num w:numId="10" w16cid:durableId="62683834">
+  <w:num w:numId="32" w16cid:durableId="243728572">
+    <w:abstractNumId w:val="21"/>
+  </w:num>
+  <w:num w:numId="33" w16cid:durableId="728962939">
+    <w:abstractNumId w:val="38"/>
+  </w:num>
+  <w:num w:numId="34" w16cid:durableId="1781993036">
+    <w:abstractNumId w:val="49"/>
+  </w:num>
+  <w:num w:numId="35" w16cid:durableId="1130246177">
+    <w:abstractNumId w:val="19"/>
+  </w:num>
+  <w:num w:numId="36" w16cid:durableId="557668484">
+    <w:abstractNumId w:val="17"/>
+  </w:num>
+  <w:num w:numId="37" w16cid:durableId="770706527">
+    <w:abstractNumId w:val="9"/>
+  </w:num>
+  <w:num w:numId="38" w16cid:durableId="1676616207">
+    <w:abstractNumId w:val="2"/>
+  </w:num>
+  <w:num w:numId="39" w16cid:durableId="1909529913">
     <w:abstractNumId w:val="28"/>
   </w:num>
-  <w:num w:numId="11" w16cid:durableId="101195578">
-    <w:abstractNumId w:val="4"/>
+  <w:num w:numId="40" w16cid:durableId="330454092">
+    <w:abstractNumId w:val="34"/>
   </w:num>
-  <w:num w:numId="12" w16cid:durableId="483083890">
-    <w:abstractNumId w:val="16"/>
+  <w:num w:numId="41" w16cid:durableId="601567015">
+    <w:abstractNumId w:val="11"/>
   </w:num>
-  <w:num w:numId="13" w16cid:durableId="1959095745">
-    <w:abstractNumId w:val="36"/>
+  <w:num w:numId="42" w16cid:durableId="1872186825">
+    <w:abstractNumId w:val="12"/>
   </w:num>
-  <w:num w:numId="14" w16cid:durableId="1773554544">
+  <w:num w:numId="43" w16cid:durableId="2032416711">
+    <w:abstractNumId w:val="31"/>
+  </w:num>
+  <w:num w:numId="44" w16cid:durableId="438375384">
+    <w:abstractNumId w:val="3"/>
+  </w:num>
+  <w:num w:numId="45" w16cid:durableId="1673993297">
+    <w:abstractNumId w:val="46"/>
+  </w:num>
+  <w:num w:numId="46" w16cid:durableId="455828939">
+    <w:abstractNumId w:val="5"/>
+  </w:num>
+  <w:num w:numId="47" w16cid:durableId="38749007">
+    <w:abstractNumId w:val="7"/>
+  </w:num>
+  <w:num w:numId="48" w16cid:durableId="717511443">
+    <w:abstractNumId w:val="24"/>
+  </w:num>
+  <w:num w:numId="49" w16cid:durableId="833648245">
+    <w:abstractNumId w:val="27"/>
+  </w:num>
+  <w:num w:numId="50" w16cid:durableId="691305130">
+    <w:abstractNumId w:val="30"/>
+  </w:num>
+  <w:num w:numId="51" w16cid:durableId="1858501858">
     <w:abstractNumId w:val="18"/>
   </w:num>
-  <w:num w:numId="15" w16cid:durableId="373697017">
-    <w:abstractNumId w:val="23"/>
-  </w:num>
-  <w:num w:numId="16" w16cid:durableId="1342269951">
-    <w:abstractNumId w:val="27"/>
-  </w:num>
-  <w:num w:numId="17" w16cid:durableId="635186028">
-    <w:abstractNumId w:val="9"/>
-  </w:num>
-  <w:num w:numId="18" w16cid:durableId="1110323586">
-    <w:abstractNumId w:val="3"/>
-  </w:num>
-  <w:num w:numId="19" w16cid:durableId="1621760621">
-    <w:abstractNumId w:val="30"/>
-  </w:num>
-  <w:num w:numId="20" w16cid:durableId="674383495">
-    <w:abstractNumId w:val="35"/>
-  </w:num>
-  <w:num w:numId="21" w16cid:durableId="1949310536">
-    <w:abstractNumId w:val="31"/>
-  </w:num>
-  <w:num w:numId="22" w16cid:durableId="698162790">
-    <w:abstractNumId w:val="33"/>
-  </w:num>
-  <w:num w:numId="23" w16cid:durableId="414739872">
-    <w:abstractNumId w:val="6"/>
-  </w:num>
-  <w:num w:numId="24" w16cid:durableId="1620380964">
-    <w:abstractNumId w:val="17"/>
-  </w:num>
-  <w:num w:numId="25" w16cid:durableId="426466044">
-    <w:abstractNumId w:val="20"/>
-  </w:num>
-  <w:num w:numId="26" w16cid:durableId="1140997344">
-    <w:abstractNumId w:val="21"/>
-  </w:num>
-  <w:num w:numId="27" w16cid:durableId="495342474">
-    <w:abstractNumId w:val="8"/>
-  </w:num>
-  <w:num w:numId="28" w16cid:durableId="1030834307">
-    <w:abstractNumId w:val="2"/>
-  </w:num>
-  <w:num w:numId="29" w16cid:durableId="990594117">
-    <w:abstractNumId w:val="22"/>
-  </w:num>
-  <w:num w:numId="30" w16cid:durableId="1270158108">
-    <w:abstractNumId w:val="12"/>
-  </w:num>
-  <w:num w:numId="31" w16cid:durableId="1121849202">
-    <w:abstractNumId w:val="19"/>
-  </w:num>
-  <w:num w:numId="32" w16cid:durableId="243728572">
+  <w:num w:numId="52" w16cid:durableId="1858150889">
     <w:abstractNumId w:val="13"/>
   </w:num>
-  <w:num w:numId="33" w16cid:durableId="728962939">
-    <w:abstractNumId w:val="24"/>
-  </w:num>
-  <w:num w:numId="34" w16cid:durableId="1781993036">
-    <w:abstractNumId w:val="34"/>
-  </w:num>
-  <w:num w:numId="35" w16cid:durableId="1130246177">
-    <w:abstractNumId w:val="11"/>
-  </w:num>
-  <w:num w:numId="36" w16cid:durableId="557668484">
-    <w:abstractNumId w:val="10"/>
-  </w:num>
-  <w:num w:numId="37" w16cid:durableId="770706527">
-    <w:abstractNumId w:val="5"/>
+  <w:num w:numId="53" w16cid:durableId="994839373">
+    <w:abstractNumId w:val="52"/>
   </w:num>
 </w:numbering>
 </file>

</xml_diff>